<commit_message>
Completed research and work on initial algorithm discussion for two chosen algorithms.
</commit_message>
<xml_diff>
--- a/CT4101 - Assignment 2 - Report Template - 2025-1.docx
+++ b/CT4101 - Assignment 2 - Report Template - 2025-1.docx
@@ -440,364 +440,60 @@
       <w:proofErr w:type="spellStart"/>
       <w:r>
         <w:rPr>
+          <w:u w:val="single"/>
+        </w:rPr>
+        <w:t>max_depth</w:t>
+      </w:r>
+      <w:proofErr w:type="spellEnd"/>
+      <w:r>
+        <w:rPr>
           <w:i/>
           <w:iCs/>
+        </w:rPr>
+        <w:t>:</w:t>
+      </w:r>
+      <w:r>
+        <w:t xml:space="preserve"> </w:t>
+      </w:r>
+      <w:r>
+        <w:t>Sets the maximum depth of the tree, this hyperparameter is important to balance as it can lead to overfitting if set too high, and underfitting if set too low.</w:t>
+      </w:r>
+      <w:r>
+        <w:t xml:space="preserve"> [4]</w:t>
+      </w:r>
+    </w:p>
+    <w:p>
+      <w:proofErr w:type="spellStart"/>
+      <w:r>
+        <w:rPr>
           <w:u w:val="single"/>
         </w:rPr>
-        <w:t>Hyperparamer</w:t>
+        <w:t>min_samples_leaf</w:t>
       </w:r>
       <w:proofErr w:type="spellEnd"/>
       <w:r>
         <w:rPr>
           <w:i/>
           <w:iCs/>
-          <w:u w:val="single"/>
-        </w:rPr>
-        <w:t xml:space="preserve"> 1</w:t>
-      </w:r>
-      <w:r>
-        <w:rPr>
-          <w:i/>
-          <w:iCs/>
         </w:rPr>
         <w:t>:</w:t>
       </w:r>
       <w:r>
         <w:t xml:space="preserve"> </w:t>
       </w:r>
-      <w:proofErr w:type="spellStart"/>
-      <w:r>
-        <w:t>purus</w:t>
-      </w:r>
-      <w:proofErr w:type="spellEnd"/>
-      <w:r>
-        <w:t xml:space="preserve"> </w:t>
-      </w:r>
-      <w:proofErr w:type="spellStart"/>
-      <w:r>
-        <w:t>faucibus</w:t>
-      </w:r>
-      <w:proofErr w:type="spellEnd"/>
-      <w:r>
-        <w:t xml:space="preserve"> </w:t>
-      </w:r>
-      <w:proofErr w:type="spellStart"/>
-      <w:r>
-        <w:t>ornare</w:t>
-      </w:r>
-      <w:proofErr w:type="spellEnd"/>
-      <w:r>
-        <w:t xml:space="preserve"> </w:t>
-      </w:r>
-      <w:proofErr w:type="spellStart"/>
-      <w:r>
-        <w:t>suspendisse</w:t>
-      </w:r>
-      <w:proofErr w:type="spellEnd"/>
-      <w:r>
-        <w:t xml:space="preserve"> </w:t>
-      </w:r>
-      <w:proofErr w:type="spellStart"/>
-      <w:r>
-        <w:t>sed</w:t>
-      </w:r>
-      <w:proofErr w:type="spellEnd"/>
-      <w:r>
-        <w:t xml:space="preserve"> nisi </w:t>
-      </w:r>
-      <w:proofErr w:type="spellStart"/>
-      <w:r>
-        <w:t>lacus</w:t>
-      </w:r>
-      <w:proofErr w:type="spellEnd"/>
-      <w:r>
-        <w:t xml:space="preserve">. </w:t>
-      </w:r>
-      <w:proofErr w:type="spellStart"/>
-      <w:r>
-        <w:t>Dapibus</w:t>
-      </w:r>
-      <w:proofErr w:type="spellEnd"/>
-      <w:r>
-        <w:t xml:space="preserve"> </w:t>
-      </w:r>
-      <w:proofErr w:type="spellStart"/>
-      <w:r>
-        <w:t>ultrices</w:t>
-      </w:r>
-      <w:proofErr w:type="spellEnd"/>
-      <w:r>
-        <w:t xml:space="preserve"> in </w:t>
-      </w:r>
-      <w:proofErr w:type="spellStart"/>
-      <w:r>
-        <w:t>iaculis</w:t>
-      </w:r>
-      <w:proofErr w:type="spellEnd"/>
-      <w:r>
-        <w:t xml:space="preserve"> nunc </w:t>
-      </w:r>
-      <w:proofErr w:type="spellStart"/>
-      <w:r>
-        <w:t>sed</w:t>
-      </w:r>
-      <w:proofErr w:type="spellEnd"/>
-      <w:r>
-        <w:t xml:space="preserve"> </w:t>
-      </w:r>
-      <w:proofErr w:type="spellStart"/>
-      <w:r>
-        <w:t>augue</w:t>
-      </w:r>
-      <w:proofErr w:type="spellEnd"/>
-      <w:r>
-        <w:t xml:space="preserve"> </w:t>
-      </w:r>
-      <w:proofErr w:type="spellStart"/>
-      <w:r>
-        <w:t>lacus</w:t>
-      </w:r>
-      <w:proofErr w:type="spellEnd"/>
-      <w:r>
-        <w:t xml:space="preserve"> </w:t>
-      </w:r>
-      <w:proofErr w:type="spellStart"/>
-      <w:r>
-        <w:t>viverra</w:t>
-      </w:r>
-      <w:proofErr w:type="spellEnd"/>
-      <w:r>
-        <w:t xml:space="preserve"> vitae. </w:t>
-      </w:r>
-      <w:proofErr w:type="spellStart"/>
-      <w:r>
-        <w:t>ornare</w:t>
-      </w:r>
-      <w:proofErr w:type="spellEnd"/>
-      <w:r>
-        <w:t xml:space="preserve"> </w:t>
-      </w:r>
-      <w:proofErr w:type="spellStart"/>
-      <w:r>
-        <w:t>suspendisse</w:t>
-      </w:r>
-      <w:proofErr w:type="spellEnd"/>
-      <w:r>
-        <w:t xml:space="preserve"> </w:t>
-      </w:r>
-      <w:proofErr w:type="spellStart"/>
-      <w:r>
-        <w:t>sed</w:t>
-      </w:r>
-      <w:proofErr w:type="spellEnd"/>
-      <w:r>
-        <w:t xml:space="preserve"> nisi </w:t>
-      </w:r>
-      <w:proofErr w:type="spellStart"/>
-      <w:r>
-        <w:t>lacus</w:t>
-      </w:r>
-      <w:proofErr w:type="spellEnd"/>
-      <w:r>
-        <w:t xml:space="preserve">. </w:t>
-      </w:r>
-      <w:proofErr w:type="spellStart"/>
-      <w:r>
-        <w:t>Dapibus</w:t>
-      </w:r>
-      <w:proofErr w:type="spellEnd"/>
-      <w:r>
-        <w:t xml:space="preserve"> </w:t>
-      </w:r>
-      <w:proofErr w:type="spellStart"/>
-      <w:r>
-        <w:t>ultrices</w:t>
-      </w:r>
-      <w:proofErr w:type="spellEnd"/>
-      <w:r>
-        <w:t xml:space="preserve"> in</w:t>
-      </w:r>
-    </w:p>
-    <w:p>
-      <w:proofErr w:type="spellStart"/>
-      <w:r>
-        <w:rPr>
-          <w:i/>
-          <w:iCs/>
-          <w:u w:val="single"/>
-        </w:rPr>
-        <w:t>Hyperparamer</w:t>
-      </w:r>
-      <w:proofErr w:type="spellEnd"/>
-      <w:r>
-        <w:rPr>
-          <w:i/>
-          <w:iCs/>
-          <w:u w:val="single"/>
-        </w:rPr>
-        <w:t xml:space="preserve"> 2</w:t>
-      </w:r>
-      <w:r>
-        <w:rPr>
-          <w:i/>
-          <w:iCs/>
-        </w:rPr>
-        <w:t>:</w:t>
-      </w:r>
-      <w:r>
-        <w:t xml:space="preserve"> </w:t>
-      </w:r>
-      <w:proofErr w:type="spellStart"/>
-      <w:r>
-        <w:t>purus</w:t>
-      </w:r>
-      <w:proofErr w:type="spellEnd"/>
-      <w:r>
-        <w:t xml:space="preserve"> </w:t>
-      </w:r>
-      <w:proofErr w:type="spellStart"/>
-      <w:r>
-        <w:t>faucibus</w:t>
-      </w:r>
-      <w:proofErr w:type="spellEnd"/>
-      <w:r>
-        <w:t xml:space="preserve"> </w:t>
-      </w:r>
-      <w:proofErr w:type="spellStart"/>
-      <w:r>
-        <w:t>ornare</w:t>
-      </w:r>
-      <w:proofErr w:type="spellEnd"/>
-      <w:r>
-        <w:t xml:space="preserve"> </w:t>
-      </w:r>
-      <w:proofErr w:type="spellStart"/>
-      <w:r>
-        <w:t>suspendisse</w:t>
-      </w:r>
-      <w:proofErr w:type="spellEnd"/>
-      <w:r>
-        <w:t xml:space="preserve"> </w:t>
-      </w:r>
-      <w:proofErr w:type="spellStart"/>
-      <w:r>
-        <w:t>sed</w:t>
-      </w:r>
-      <w:proofErr w:type="spellEnd"/>
-      <w:r>
-        <w:t xml:space="preserve"> nisi </w:t>
-      </w:r>
-      <w:proofErr w:type="spellStart"/>
-      <w:r>
-        <w:t>lacus</w:t>
-      </w:r>
-      <w:proofErr w:type="spellEnd"/>
-      <w:r>
-        <w:t xml:space="preserve">. </w:t>
-      </w:r>
-      <w:proofErr w:type="spellStart"/>
-      <w:r>
-        <w:t>Dapibus</w:t>
-      </w:r>
-      <w:proofErr w:type="spellEnd"/>
-      <w:r>
-        <w:t xml:space="preserve"> </w:t>
-      </w:r>
-      <w:proofErr w:type="spellStart"/>
-      <w:r>
-        <w:t>ultrices</w:t>
-      </w:r>
-      <w:proofErr w:type="spellEnd"/>
-      <w:r>
-        <w:t xml:space="preserve"> in </w:t>
-      </w:r>
-      <w:proofErr w:type="spellStart"/>
-      <w:r>
-        <w:t>iaculis</w:t>
-      </w:r>
-      <w:proofErr w:type="spellEnd"/>
-      <w:r>
-        <w:t xml:space="preserve"> nunc </w:t>
-      </w:r>
-      <w:proofErr w:type="spellStart"/>
-      <w:r>
-        <w:t>sed</w:t>
-      </w:r>
-      <w:proofErr w:type="spellEnd"/>
-      <w:r>
-        <w:t xml:space="preserve"> </w:t>
-      </w:r>
-      <w:proofErr w:type="spellStart"/>
-      <w:r>
-        <w:t>augue</w:t>
-      </w:r>
-      <w:proofErr w:type="spellEnd"/>
-      <w:r>
-        <w:t xml:space="preserve"> </w:t>
-      </w:r>
-      <w:proofErr w:type="spellStart"/>
-      <w:r>
-        <w:t>lacus</w:t>
-      </w:r>
-      <w:proofErr w:type="spellEnd"/>
-      <w:r>
-        <w:t xml:space="preserve"> </w:t>
-      </w:r>
-      <w:proofErr w:type="spellStart"/>
-      <w:r>
-        <w:t>viverra</w:t>
-      </w:r>
-      <w:proofErr w:type="spellEnd"/>
-      <w:r>
-        <w:t xml:space="preserve"> vitae. </w:t>
-      </w:r>
-      <w:proofErr w:type="spellStart"/>
-      <w:r>
-        <w:t>ornare</w:t>
-      </w:r>
-      <w:proofErr w:type="spellEnd"/>
-      <w:r>
-        <w:t xml:space="preserve"> </w:t>
-      </w:r>
-      <w:proofErr w:type="spellStart"/>
-      <w:r>
-        <w:t>suspendisse</w:t>
-      </w:r>
-      <w:proofErr w:type="spellEnd"/>
-      <w:r>
-        <w:t xml:space="preserve"> </w:t>
-      </w:r>
-      <w:proofErr w:type="spellStart"/>
-      <w:r>
-        <w:t>sed</w:t>
-      </w:r>
-      <w:proofErr w:type="spellEnd"/>
-      <w:r>
-        <w:t xml:space="preserve"> nisi </w:t>
-      </w:r>
-      <w:proofErr w:type="spellStart"/>
-      <w:r>
-        <w:t>lacus</w:t>
-      </w:r>
-      <w:proofErr w:type="spellEnd"/>
-      <w:r>
-        <w:t xml:space="preserve">. </w:t>
-      </w:r>
-      <w:proofErr w:type="spellStart"/>
-      <w:r>
-        <w:t>Dapibus</w:t>
-      </w:r>
-      <w:proofErr w:type="spellEnd"/>
-      <w:r>
-        <w:t xml:space="preserve"> </w:t>
-      </w:r>
-      <w:proofErr w:type="spellStart"/>
-      <w:r>
-        <w:t>ultrices</w:t>
-      </w:r>
-      <w:proofErr w:type="spellEnd"/>
-      <w:r>
-        <w:t xml:space="preserve"> in</w:t>
+      <w:r>
+        <w:t xml:space="preserve">The minimum number of samples required to be at a leaf node, a split will only occur if it leaves at least the value of </w:t>
+      </w:r>
+      <w:proofErr w:type="spellStart"/>
+      <w:r>
+        <w:t>min_samples_leaf</w:t>
+      </w:r>
+      <w:proofErr w:type="spellEnd"/>
+      <w:r>
+        <w:t xml:space="preserve"> samples in each resultant branch.</w:t>
+      </w:r>
+      <w:r>
+        <w:t xml:space="preserve"> [4]</w:t>
       </w:r>
     </w:p>
     <w:p>
@@ -842,479 +538,7 @@
         <w:jc w:val="both"/>
       </w:pPr>
       <w:r>
-        <w:t xml:space="preserve">&lt;Introduction&gt; Purus semper </w:t>
-      </w:r>
-      <w:proofErr w:type="spellStart"/>
-      <w:r>
-        <w:t>eget</w:t>
-      </w:r>
-      <w:proofErr w:type="spellEnd"/>
-      <w:r>
-        <w:t xml:space="preserve"> </w:t>
-      </w:r>
-      <w:proofErr w:type="spellStart"/>
-      <w:r>
-        <w:t>duis</w:t>
-      </w:r>
-      <w:proofErr w:type="spellEnd"/>
-      <w:r>
-        <w:t xml:space="preserve"> at </w:t>
-      </w:r>
-      <w:proofErr w:type="spellStart"/>
-      <w:r>
-        <w:t>tellus</w:t>
-      </w:r>
-      <w:proofErr w:type="spellEnd"/>
-      <w:r>
-        <w:t xml:space="preserve">. </w:t>
-      </w:r>
-      <w:proofErr w:type="spellStart"/>
-      <w:r>
-        <w:t>Ultricies</w:t>
-      </w:r>
-      <w:proofErr w:type="spellEnd"/>
-      <w:r>
-        <w:t xml:space="preserve"> </w:t>
-      </w:r>
-      <w:proofErr w:type="spellStart"/>
-      <w:r>
-        <w:t>tristique</w:t>
-      </w:r>
-      <w:proofErr w:type="spellEnd"/>
-      <w:r>
-        <w:t xml:space="preserve"> </w:t>
-      </w:r>
-      <w:proofErr w:type="spellStart"/>
-      <w:r>
-        <w:t>nulla</w:t>
-      </w:r>
-      <w:proofErr w:type="spellEnd"/>
-      <w:r>
-        <w:t xml:space="preserve"> </w:t>
-      </w:r>
-      <w:proofErr w:type="spellStart"/>
-      <w:r>
-        <w:t>aliquet</w:t>
-      </w:r>
-      <w:proofErr w:type="spellEnd"/>
-      <w:r>
-        <w:t xml:space="preserve"> </w:t>
-      </w:r>
-      <w:proofErr w:type="spellStart"/>
-      <w:r>
-        <w:t>enim</w:t>
-      </w:r>
-      <w:proofErr w:type="spellEnd"/>
-      <w:r>
-        <w:t xml:space="preserve"> </w:t>
-      </w:r>
-      <w:proofErr w:type="spellStart"/>
-      <w:r>
-        <w:t>tortor</w:t>
-      </w:r>
-      <w:proofErr w:type="spellEnd"/>
-      <w:r>
-        <w:t xml:space="preserve"> at auctor </w:t>
-      </w:r>
-      <w:proofErr w:type="spellStart"/>
-      <w:r>
-        <w:t>urna</w:t>
-      </w:r>
-      <w:proofErr w:type="spellEnd"/>
-      <w:r>
-        <w:t xml:space="preserve"> nunc. Pharetra </w:t>
-      </w:r>
-      <w:proofErr w:type="spellStart"/>
-      <w:r>
-        <w:t>massa</w:t>
-      </w:r>
-      <w:proofErr w:type="spellEnd"/>
-      <w:r>
-        <w:t xml:space="preserve"> </w:t>
-      </w:r>
-      <w:proofErr w:type="spellStart"/>
-      <w:r>
-        <w:t>massa</w:t>
-      </w:r>
-      <w:proofErr w:type="spellEnd"/>
-      <w:r>
-        <w:t xml:space="preserve"> </w:t>
-      </w:r>
-      <w:proofErr w:type="spellStart"/>
-      <w:r>
-        <w:t>ultricies</w:t>
-      </w:r>
-      <w:proofErr w:type="spellEnd"/>
-      <w:r>
-        <w:t xml:space="preserve"> mi </w:t>
-      </w:r>
-      <w:proofErr w:type="spellStart"/>
-      <w:r>
-        <w:t>quis</w:t>
-      </w:r>
-      <w:proofErr w:type="spellEnd"/>
-      <w:r>
-        <w:t xml:space="preserve">. Maecenas </w:t>
-      </w:r>
-      <w:proofErr w:type="spellStart"/>
-      <w:r>
-        <w:t>sed</w:t>
-      </w:r>
-      <w:proofErr w:type="spellEnd"/>
-      <w:r>
-        <w:t xml:space="preserve"> </w:t>
-      </w:r>
-      <w:proofErr w:type="spellStart"/>
-      <w:r>
-        <w:t>enim</w:t>
-      </w:r>
-      <w:proofErr w:type="spellEnd"/>
-      <w:r>
-        <w:t xml:space="preserve"> </w:t>
-      </w:r>
-      <w:proofErr w:type="spellStart"/>
-      <w:r>
-        <w:t>ut</w:t>
-      </w:r>
-      <w:proofErr w:type="spellEnd"/>
-      <w:r>
-        <w:t xml:space="preserve"> </w:t>
-      </w:r>
-      <w:proofErr w:type="spellStart"/>
-      <w:r>
-        <w:t>sem</w:t>
-      </w:r>
-      <w:proofErr w:type="spellEnd"/>
-      <w:r>
-        <w:t xml:space="preserve"> </w:t>
-      </w:r>
-      <w:proofErr w:type="spellStart"/>
-      <w:r>
-        <w:t>viverra</w:t>
-      </w:r>
-      <w:proofErr w:type="spellEnd"/>
-      <w:r>
-        <w:t xml:space="preserve"> </w:t>
-      </w:r>
-      <w:proofErr w:type="spellStart"/>
-      <w:r>
-        <w:t>aliquet</w:t>
-      </w:r>
-      <w:proofErr w:type="spellEnd"/>
-      <w:r>
-        <w:t xml:space="preserve"> </w:t>
-      </w:r>
-      <w:proofErr w:type="spellStart"/>
-      <w:r>
-        <w:t>eget</w:t>
-      </w:r>
-      <w:proofErr w:type="spellEnd"/>
-      <w:r>
-        <w:t xml:space="preserve"> sit. </w:t>
-      </w:r>
-      <w:proofErr w:type="spellStart"/>
-      <w:r>
-        <w:t>Feugiat</w:t>
-      </w:r>
-      <w:proofErr w:type="spellEnd"/>
-      <w:r>
-        <w:t xml:space="preserve"> </w:t>
-      </w:r>
-      <w:proofErr w:type="spellStart"/>
-      <w:r>
-        <w:t>sed</w:t>
-      </w:r>
-      <w:proofErr w:type="spellEnd"/>
-      <w:r>
-        <w:t xml:space="preserve"> </w:t>
-      </w:r>
-      <w:proofErr w:type="spellStart"/>
-      <w:r>
-        <w:t>lectus</w:t>
-      </w:r>
-      <w:proofErr w:type="spellEnd"/>
-      <w:r>
-        <w:t xml:space="preserve"> vestibulum </w:t>
-      </w:r>
-      <w:proofErr w:type="spellStart"/>
-      <w:r>
-        <w:t>mattis</w:t>
-      </w:r>
-      <w:proofErr w:type="spellEnd"/>
-      <w:r>
-        <w:t xml:space="preserve"> </w:t>
-      </w:r>
-      <w:proofErr w:type="spellStart"/>
-      <w:r>
-        <w:t>ullamcorper</w:t>
-      </w:r>
-      <w:proofErr w:type="spellEnd"/>
-      <w:r>
-        <w:t xml:space="preserve"> </w:t>
-      </w:r>
-      <w:proofErr w:type="spellStart"/>
-      <w:r>
-        <w:t>velit</w:t>
-      </w:r>
-      <w:proofErr w:type="spellEnd"/>
-      <w:r>
-        <w:t xml:space="preserve">. Vitae auctor </w:t>
-      </w:r>
-      <w:proofErr w:type="spellStart"/>
-      <w:r>
-        <w:t>eu</w:t>
-      </w:r>
-      <w:proofErr w:type="spellEnd"/>
-      <w:r>
-        <w:t xml:space="preserve"> </w:t>
-      </w:r>
-      <w:proofErr w:type="spellStart"/>
-      <w:r>
-        <w:t>augue</w:t>
-      </w:r>
-      <w:proofErr w:type="spellEnd"/>
-      <w:r>
-        <w:t xml:space="preserve"> </w:t>
-      </w:r>
-      <w:proofErr w:type="spellStart"/>
-      <w:r>
-        <w:t>ut</w:t>
-      </w:r>
-      <w:proofErr w:type="spellEnd"/>
-      <w:r>
-        <w:t xml:space="preserve"> </w:t>
-      </w:r>
-      <w:proofErr w:type="spellStart"/>
-      <w:r>
-        <w:t>lectus</w:t>
-      </w:r>
-      <w:proofErr w:type="spellEnd"/>
-      <w:r>
-        <w:t xml:space="preserve"> </w:t>
-      </w:r>
-      <w:proofErr w:type="spellStart"/>
-      <w:r>
-        <w:t>arcu</w:t>
-      </w:r>
-      <w:proofErr w:type="spellEnd"/>
-      <w:r>
-        <w:t xml:space="preserve"> </w:t>
-      </w:r>
-      <w:proofErr w:type="spellStart"/>
-      <w:r>
-        <w:t>bibendum</w:t>
-      </w:r>
-      <w:proofErr w:type="spellEnd"/>
-      <w:r>
-        <w:t xml:space="preserve">. </w:t>
-      </w:r>
-      <w:proofErr w:type="spellStart"/>
-      <w:r>
-        <w:t>Pellentesque</w:t>
-      </w:r>
-      <w:proofErr w:type="spellEnd"/>
-      <w:r>
-        <w:t xml:space="preserve"> </w:t>
-      </w:r>
-      <w:proofErr w:type="spellStart"/>
-      <w:r>
-        <w:t>dignissim</w:t>
-      </w:r>
-      <w:proofErr w:type="spellEnd"/>
-      <w:r>
-        <w:t xml:space="preserve"> </w:t>
-      </w:r>
-      <w:proofErr w:type="spellStart"/>
-      <w:r>
-        <w:t>enim</w:t>
-      </w:r>
-      <w:proofErr w:type="spellEnd"/>
-      <w:r>
-        <w:t xml:space="preserve"> sit </w:t>
-      </w:r>
-      <w:proofErr w:type="spellStart"/>
-      <w:r>
-        <w:t>amet</w:t>
-      </w:r>
-      <w:proofErr w:type="spellEnd"/>
-      <w:r>
-        <w:t xml:space="preserve">. Massa </w:t>
-      </w:r>
-      <w:proofErr w:type="spellStart"/>
-      <w:r>
-        <w:t>tempor</w:t>
-      </w:r>
-      <w:proofErr w:type="spellEnd"/>
-      <w:r>
-        <w:t xml:space="preserve"> nec </w:t>
-      </w:r>
-      <w:proofErr w:type="spellStart"/>
-      <w:r>
-        <w:t>feugiat</w:t>
-      </w:r>
-      <w:proofErr w:type="spellEnd"/>
-      <w:r>
-        <w:t xml:space="preserve"> </w:t>
-      </w:r>
-      <w:proofErr w:type="spellStart"/>
-      <w:r>
-        <w:t>nisl</w:t>
-      </w:r>
-      <w:proofErr w:type="spellEnd"/>
-      <w:r>
-        <w:t xml:space="preserve"> </w:t>
-      </w:r>
-      <w:proofErr w:type="spellStart"/>
-      <w:r>
-        <w:t>pretium</w:t>
-      </w:r>
-      <w:proofErr w:type="spellEnd"/>
-      <w:r>
-        <w:t xml:space="preserve">. Quam </w:t>
-      </w:r>
-      <w:proofErr w:type="spellStart"/>
-      <w:r>
-        <w:t>pellentesque</w:t>
-      </w:r>
-      <w:proofErr w:type="spellEnd"/>
-      <w:r>
-        <w:t xml:space="preserve"> nec </w:t>
-      </w:r>
-      <w:proofErr w:type="spellStart"/>
-      <w:r>
-        <w:t>nam</w:t>
-      </w:r>
-      <w:proofErr w:type="spellEnd"/>
-      <w:r>
-        <w:t xml:space="preserve"> </w:t>
-      </w:r>
-      <w:proofErr w:type="spellStart"/>
-      <w:r>
-        <w:t>aliquam</w:t>
-      </w:r>
-      <w:proofErr w:type="spellEnd"/>
-      <w:r>
-        <w:t xml:space="preserve"> </w:t>
-      </w:r>
-      <w:proofErr w:type="spellStart"/>
-      <w:r>
-        <w:t>sem</w:t>
-      </w:r>
-      <w:proofErr w:type="spellEnd"/>
-      <w:r>
-        <w:t xml:space="preserve"> et </w:t>
-      </w:r>
-      <w:proofErr w:type="spellStart"/>
-      <w:r>
-        <w:t>tortor</w:t>
-      </w:r>
-      <w:proofErr w:type="spellEnd"/>
-      <w:r>
-        <w:t xml:space="preserve">. Ipsum </w:t>
-      </w:r>
-      <w:proofErr w:type="spellStart"/>
-      <w:r>
-        <w:t>consequat</w:t>
-      </w:r>
-      <w:proofErr w:type="spellEnd"/>
-      <w:r>
-        <w:t xml:space="preserve"> </w:t>
-      </w:r>
-      <w:proofErr w:type="spellStart"/>
-      <w:r>
-        <w:t>nisl</w:t>
-      </w:r>
-      <w:proofErr w:type="spellEnd"/>
-      <w:r>
-        <w:t xml:space="preserve"> </w:t>
-      </w:r>
-      <w:proofErr w:type="spellStart"/>
-      <w:r>
-        <w:t>vel</w:t>
-      </w:r>
-      <w:proofErr w:type="spellEnd"/>
-      <w:r>
-        <w:t xml:space="preserve"> </w:t>
-      </w:r>
-      <w:proofErr w:type="spellStart"/>
-      <w:r>
-        <w:t>pretium</w:t>
-      </w:r>
-      <w:proofErr w:type="spellEnd"/>
-      <w:r>
-        <w:t xml:space="preserve"> </w:t>
-      </w:r>
-      <w:proofErr w:type="spellStart"/>
-      <w:r>
-        <w:t>lectus</w:t>
-      </w:r>
-      <w:proofErr w:type="spellEnd"/>
-      <w:r>
-        <w:t xml:space="preserve"> </w:t>
-      </w:r>
-      <w:proofErr w:type="spellStart"/>
-      <w:r>
-        <w:t>quam</w:t>
-      </w:r>
-      <w:proofErr w:type="spellEnd"/>
-      <w:r>
-        <w:t xml:space="preserve"> id </w:t>
-      </w:r>
-      <w:proofErr w:type="spellStart"/>
-      <w:r>
-        <w:t>leo</w:t>
-      </w:r>
-      <w:proofErr w:type="spellEnd"/>
-      <w:r>
-        <w:t xml:space="preserve">. Ipsum </w:t>
-      </w:r>
-      <w:proofErr w:type="spellStart"/>
-      <w:r>
-        <w:t>dolor</w:t>
-      </w:r>
-      <w:proofErr w:type="spellEnd"/>
-      <w:r>
-        <w:t xml:space="preserve"> sit </w:t>
-      </w:r>
-      <w:proofErr w:type="spellStart"/>
-      <w:r>
-        <w:t>amet</w:t>
-      </w:r>
-      <w:proofErr w:type="spellEnd"/>
-      <w:r>
-        <w:t xml:space="preserve"> </w:t>
-      </w:r>
-      <w:proofErr w:type="spellStart"/>
-      <w:r>
-        <w:t>consectetur</w:t>
-      </w:r>
-      <w:proofErr w:type="spellEnd"/>
-      <w:r>
-        <w:t xml:space="preserve"> </w:t>
-      </w:r>
-      <w:proofErr w:type="spellStart"/>
-      <w:r>
-        <w:t>adipiscing</w:t>
-      </w:r>
-      <w:proofErr w:type="spellEnd"/>
-      <w:r>
-        <w:t xml:space="preserve"> </w:t>
-      </w:r>
-      <w:proofErr w:type="spellStart"/>
-      <w:r>
-        <w:t>elit</w:t>
-      </w:r>
-      <w:proofErr w:type="spellEnd"/>
-      <w:r>
-        <w:t xml:space="preserve"> </w:t>
-      </w:r>
-      <w:proofErr w:type="spellStart"/>
-      <w:r>
-        <w:t>duis</w:t>
-      </w:r>
-      <w:proofErr w:type="spellEnd"/>
-      <w:r>
-        <w:t>.</w:t>
+        <w:t>Random Forest Regression is an ensemble learning method that works by creating multiple decision trees each trained on a random subset of the dataset. [5] This randomness in the feature subset selection reduces correlation between the trees. This random ensemble approach reduces overfitting that occurs in single decision trees. Predictions are then made by averaging the outputs of all individual trees, with each tree contributing equally to the final predicted value.</w:t>
       </w:r>
     </w:p>
     <w:p>
@@ -1355,859 +579,64 @@
         <w:jc w:val="both"/>
       </w:pPr>
       <w:r>
-        <w:t xml:space="preserve">Lorem ipsum </w:t>
-      </w:r>
-      <w:proofErr w:type="spellStart"/>
-      <w:r>
-        <w:t>dolor</w:t>
-      </w:r>
-      <w:proofErr w:type="spellEnd"/>
-      <w:r>
-        <w:t xml:space="preserve"> sit </w:t>
-      </w:r>
-      <w:proofErr w:type="spellStart"/>
-      <w:r>
-        <w:t>amet</w:t>
-      </w:r>
-      <w:proofErr w:type="spellEnd"/>
-      <w:r>
-        <w:t xml:space="preserve">, </w:t>
-      </w:r>
-      <w:proofErr w:type="spellStart"/>
-      <w:r>
-        <w:t>consectetur</w:t>
-      </w:r>
-      <w:proofErr w:type="spellEnd"/>
-      <w:r>
-        <w:t xml:space="preserve"> </w:t>
-      </w:r>
-      <w:proofErr w:type="spellStart"/>
-      <w:r>
-        <w:t>adipiscing</w:t>
-      </w:r>
-      <w:proofErr w:type="spellEnd"/>
-      <w:r>
-        <w:t xml:space="preserve"> </w:t>
-      </w:r>
-      <w:proofErr w:type="spellStart"/>
-      <w:r>
-        <w:t>elit</w:t>
-      </w:r>
-      <w:proofErr w:type="spellEnd"/>
-      <w:r>
-        <w:t xml:space="preserve">, </w:t>
-      </w:r>
-      <w:proofErr w:type="spellStart"/>
-      <w:r>
-        <w:t>sed</w:t>
-      </w:r>
-      <w:proofErr w:type="spellEnd"/>
-      <w:r>
-        <w:t xml:space="preserve"> do </w:t>
-      </w:r>
-      <w:proofErr w:type="spellStart"/>
-      <w:r>
-        <w:t>eiusmod</w:t>
-      </w:r>
-      <w:proofErr w:type="spellEnd"/>
-      <w:r>
-        <w:t xml:space="preserve"> </w:t>
-      </w:r>
-      <w:proofErr w:type="spellStart"/>
-      <w:r>
-        <w:t>tempor</w:t>
-      </w:r>
-      <w:proofErr w:type="spellEnd"/>
-      <w:r>
-        <w:t xml:space="preserve"> </w:t>
-      </w:r>
-      <w:proofErr w:type="spellStart"/>
-      <w:r>
-        <w:t>incididunt</w:t>
-      </w:r>
-      <w:proofErr w:type="spellEnd"/>
-      <w:r>
-        <w:t xml:space="preserve"> </w:t>
-      </w:r>
-      <w:proofErr w:type="spellStart"/>
-      <w:r>
-        <w:t>ut</w:t>
-      </w:r>
-      <w:proofErr w:type="spellEnd"/>
-      <w:r>
-        <w:t xml:space="preserve"> labore et dolore magna </w:t>
-      </w:r>
-      <w:proofErr w:type="spellStart"/>
-      <w:r>
-        <w:t>aliqua</w:t>
-      </w:r>
-      <w:proofErr w:type="spellEnd"/>
-      <w:r>
-        <w:t xml:space="preserve">. </w:t>
-      </w:r>
-      <w:proofErr w:type="spellStart"/>
-      <w:r>
-        <w:t>Commodo</w:t>
-      </w:r>
-      <w:proofErr w:type="spellEnd"/>
-      <w:r>
-        <w:t xml:space="preserve"> </w:t>
-      </w:r>
-      <w:proofErr w:type="spellStart"/>
-      <w:r>
-        <w:t>quis</w:t>
-      </w:r>
-      <w:proofErr w:type="spellEnd"/>
-      <w:r>
-        <w:t xml:space="preserve"> </w:t>
-      </w:r>
-      <w:proofErr w:type="spellStart"/>
-      <w:r>
-        <w:t>imperdiet</w:t>
-      </w:r>
-      <w:proofErr w:type="spellEnd"/>
-      <w:r>
-        <w:t xml:space="preserve"> </w:t>
-      </w:r>
-      <w:proofErr w:type="spellStart"/>
-      <w:r>
-        <w:t>massa</w:t>
-      </w:r>
-      <w:proofErr w:type="spellEnd"/>
-      <w:r>
-        <w:t xml:space="preserve"> </w:t>
-      </w:r>
-      <w:proofErr w:type="spellStart"/>
-      <w:r>
-        <w:t>tincidunt</w:t>
-      </w:r>
-      <w:proofErr w:type="spellEnd"/>
-      <w:r>
-        <w:t xml:space="preserve">. </w:t>
-      </w:r>
-      <w:proofErr w:type="spellStart"/>
-      <w:r>
-        <w:t>Ultrices</w:t>
-      </w:r>
-      <w:proofErr w:type="spellEnd"/>
-      <w:r>
-        <w:t xml:space="preserve"> eros in cursus </w:t>
-      </w:r>
-      <w:proofErr w:type="spellStart"/>
-      <w:r>
-        <w:t>turpis</w:t>
-      </w:r>
-      <w:proofErr w:type="spellEnd"/>
-      <w:r>
-        <w:t xml:space="preserve"> </w:t>
-      </w:r>
-      <w:proofErr w:type="spellStart"/>
-      <w:r>
-        <w:t>massa</w:t>
-      </w:r>
-      <w:proofErr w:type="spellEnd"/>
-      <w:r>
-        <w:t xml:space="preserve"> </w:t>
-      </w:r>
-      <w:proofErr w:type="spellStart"/>
-      <w:r>
-        <w:t>tincidunt</w:t>
-      </w:r>
-      <w:proofErr w:type="spellEnd"/>
-      <w:r>
-        <w:t xml:space="preserve">. Massa </w:t>
-      </w:r>
-      <w:proofErr w:type="spellStart"/>
-      <w:r>
-        <w:t>sapien</w:t>
-      </w:r>
-      <w:proofErr w:type="spellEnd"/>
-      <w:r>
-        <w:t xml:space="preserve"> </w:t>
-      </w:r>
-      <w:proofErr w:type="spellStart"/>
-      <w:r>
-        <w:t>faucibus</w:t>
-      </w:r>
-      <w:proofErr w:type="spellEnd"/>
-      <w:r>
-        <w:t xml:space="preserve"> et </w:t>
-      </w:r>
-      <w:proofErr w:type="spellStart"/>
-      <w:r>
-        <w:t>molestie</w:t>
-      </w:r>
-      <w:proofErr w:type="spellEnd"/>
-      <w:r>
-        <w:t xml:space="preserve"> ac </w:t>
-      </w:r>
-      <w:proofErr w:type="spellStart"/>
-      <w:r>
-        <w:t>feugiat</w:t>
-      </w:r>
-      <w:proofErr w:type="spellEnd"/>
-      <w:r>
-        <w:t xml:space="preserve"> sed. Mauris </w:t>
-      </w:r>
-      <w:proofErr w:type="spellStart"/>
-      <w:r>
-        <w:t>pellentesque</w:t>
-      </w:r>
-      <w:proofErr w:type="spellEnd"/>
-      <w:r>
-        <w:t xml:space="preserve"> pulvinar </w:t>
-      </w:r>
-      <w:proofErr w:type="spellStart"/>
-      <w:r>
-        <w:t>pellentesque</w:t>
-      </w:r>
-      <w:proofErr w:type="spellEnd"/>
-      <w:r>
-        <w:t xml:space="preserve"> habitant </w:t>
-      </w:r>
-      <w:proofErr w:type="spellStart"/>
-      <w:r>
-        <w:t>morbi</w:t>
-      </w:r>
-      <w:proofErr w:type="spellEnd"/>
-      <w:r>
-        <w:t xml:space="preserve"> </w:t>
-      </w:r>
-      <w:proofErr w:type="spellStart"/>
-      <w:r>
-        <w:t>tristique</w:t>
-      </w:r>
-      <w:proofErr w:type="spellEnd"/>
-      <w:r>
-        <w:t xml:space="preserve"> </w:t>
-      </w:r>
-      <w:proofErr w:type="spellStart"/>
-      <w:r>
-        <w:t>senectus</w:t>
-      </w:r>
-      <w:proofErr w:type="spellEnd"/>
-      <w:r>
-        <w:t xml:space="preserve"> et </w:t>
-      </w:r>
-      <w:proofErr w:type="spellStart"/>
-      <w:r>
-        <w:t>netus</w:t>
-      </w:r>
-      <w:proofErr w:type="spellEnd"/>
-      <w:r>
-        <w:t xml:space="preserve">. Vestibulum </w:t>
-      </w:r>
-      <w:proofErr w:type="spellStart"/>
-      <w:r>
-        <w:t>rhoncus</w:t>
-      </w:r>
-      <w:proofErr w:type="spellEnd"/>
-      <w:r>
-        <w:t xml:space="preserve"> est </w:t>
-      </w:r>
-      <w:proofErr w:type="spellStart"/>
-      <w:r>
-        <w:t>pellentesque</w:t>
-      </w:r>
-      <w:proofErr w:type="spellEnd"/>
-      <w:r>
-        <w:t xml:space="preserve"> </w:t>
-      </w:r>
-      <w:proofErr w:type="spellStart"/>
-      <w:r>
-        <w:t>elit</w:t>
-      </w:r>
-      <w:proofErr w:type="spellEnd"/>
-      <w:r>
-        <w:t xml:space="preserve"> </w:t>
-      </w:r>
-      <w:proofErr w:type="spellStart"/>
-      <w:r>
-        <w:t>ullamcorper</w:t>
-      </w:r>
-      <w:proofErr w:type="spellEnd"/>
-      <w:r>
-        <w:t xml:space="preserve"> </w:t>
-      </w:r>
-      <w:proofErr w:type="spellStart"/>
-      <w:r>
-        <w:t>dignissim</w:t>
-      </w:r>
-      <w:proofErr w:type="spellEnd"/>
-      <w:r>
-        <w:t xml:space="preserve"> </w:t>
-      </w:r>
-      <w:proofErr w:type="spellStart"/>
-      <w:r>
-        <w:t>cras</w:t>
-      </w:r>
-      <w:proofErr w:type="spellEnd"/>
-      <w:r>
-        <w:t xml:space="preserve"> </w:t>
-      </w:r>
-      <w:proofErr w:type="spellStart"/>
-      <w:r>
-        <w:t>tincidunt</w:t>
-      </w:r>
-      <w:proofErr w:type="spellEnd"/>
-      <w:r>
-        <w:t xml:space="preserve"> </w:t>
-      </w:r>
-      <w:proofErr w:type="spellStart"/>
-      <w:r>
-        <w:t>lobortis</w:t>
-      </w:r>
-      <w:proofErr w:type="spellEnd"/>
-      <w:r>
-        <w:t xml:space="preserve">. Amet </w:t>
-      </w:r>
-      <w:proofErr w:type="spellStart"/>
-      <w:r>
-        <w:t>nisl</w:t>
-      </w:r>
-      <w:proofErr w:type="spellEnd"/>
-      <w:r>
-        <w:t xml:space="preserve"> </w:t>
-      </w:r>
-      <w:proofErr w:type="spellStart"/>
-      <w:r>
-        <w:t>suscipit</w:t>
-      </w:r>
-      <w:proofErr w:type="spellEnd"/>
-      <w:r>
-        <w:t xml:space="preserve"> </w:t>
-      </w:r>
-      <w:proofErr w:type="spellStart"/>
-      <w:r>
-        <w:t>adipiscing</w:t>
-      </w:r>
-      <w:proofErr w:type="spellEnd"/>
-      <w:r>
-        <w:t xml:space="preserve"> </w:t>
-      </w:r>
-      <w:proofErr w:type="spellStart"/>
-      <w:r>
-        <w:t>bibendum</w:t>
-      </w:r>
-      <w:proofErr w:type="spellEnd"/>
-      <w:r>
-        <w:t xml:space="preserve"> est </w:t>
-      </w:r>
-      <w:proofErr w:type="spellStart"/>
-      <w:r>
-        <w:t>ultricies</w:t>
-      </w:r>
-      <w:proofErr w:type="spellEnd"/>
-      <w:r>
-        <w:t xml:space="preserve">. Mattis </w:t>
-      </w:r>
-      <w:proofErr w:type="spellStart"/>
-      <w:r>
-        <w:t>vulputate</w:t>
-      </w:r>
-      <w:proofErr w:type="spellEnd"/>
-      <w:r>
-        <w:t xml:space="preserve"> </w:t>
-      </w:r>
-      <w:proofErr w:type="spellStart"/>
-      <w:r>
-        <w:t>enim</w:t>
-      </w:r>
-      <w:proofErr w:type="spellEnd"/>
-      <w:r>
-        <w:t xml:space="preserve"> </w:t>
-      </w:r>
-      <w:proofErr w:type="spellStart"/>
-      <w:r>
-        <w:t>nulla</w:t>
-      </w:r>
-      <w:proofErr w:type="spellEnd"/>
-      <w:r>
-        <w:t xml:space="preserve"> </w:t>
-      </w:r>
-      <w:proofErr w:type="spellStart"/>
-      <w:r>
-        <w:t>aliquet</w:t>
-      </w:r>
-      <w:proofErr w:type="spellEnd"/>
-      <w:r>
-        <w:t xml:space="preserve"> </w:t>
-      </w:r>
-      <w:proofErr w:type="spellStart"/>
-      <w:r>
-        <w:t>porttitor</w:t>
-      </w:r>
-      <w:proofErr w:type="spellEnd"/>
-      <w:r>
-        <w:t xml:space="preserve">. A </w:t>
-      </w:r>
-      <w:proofErr w:type="spellStart"/>
-      <w:r>
-        <w:t>diam</w:t>
-      </w:r>
-      <w:proofErr w:type="spellEnd"/>
-      <w:r>
-        <w:t xml:space="preserve"> </w:t>
-      </w:r>
-      <w:proofErr w:type="spellStart"/>
-      <w:r>
-        <w:t>sollicitudin</w:t>
-      </w:r>
-      <w:proofErr w:type="spellEnd"/>
-      <w:r>
-        <w:t xml:space="preserve"> </w:t>
-      </w:r>
-      <w:proofErr w:type="spellStart"/>
-      <w:r>
-        <w:t>tempor</w:t>
-      </w:r>
-      <w:proofErr w:type="spellEnd"/>
-      <w:r>
-        <w:t xml:space="preserve"> id </w:t>
-      </w:r>
-      <w:proofErr w:type="spellStart"/>
-      <w:r>
-        <w:t>eu</w:t>
-      </w:r>
-      <w:proofErr w:type="spellEnd"/>
-      <w:r>
-        <w:t xml:space="preserve">. </w:t>
-      </w:r>
-      <w:proofErr w:type="spellStart"/>
-      <w:r>
-        <w:t>Turpis</w:t>
-      </w:r>
-      <w:proofErr w:type="spellEnd"/>
-      <w:r>
-        <w:t xml:space="preserve"> cursus in hac </w:t>
-      </w:r>
-      <w:proofErr w:type="spellStart"/>
-      <w:r>
-        <w:t>habitasse</w:t>
-      </w:r>
-      <w:proofErr w:type="spellEnd"/>
-      <w:r>
-        <w:t xml:space="preserve"> </w:t>
-      </w:r>
-      <w:proofErr w:type="spellStart"/>
-      <w:r>
-        <w:t>platea</w:t>
-      </w:r>
-      <w:proofErr w:type="spellEnd"/>
-      <w:r>
-        <w:t xml:space="preserve"> </w:t>
-      </w:r>
-      <w:proofErr w:type="spellStart"/>
-      <w:r>
-        <w:t>dictumst</w:t>
-      </w:r>
-      <w:proofErr w:type="spellEnd"/>
-      <w:r>
-        <w:t xml:space="preserve"> </w:t>
-      </w:r>
-      <w:proofErr w:type="spellStart"/>
-      <w:r>
-        <w:t>quisque</w:t>
-      </w:r>
-      <w:proofErr w:type="spellEnd"/>
-      <w:r>
-        <w:t xml:space="preserve">. </w:t>
-      </w:r>
-      <w:proofErr w:type="spellStart"/>
-      <w:r>
-        <w:t>Sapien</w:t>
-      </w:r>
-      <w:proofErr w:type="spellEnd"/>
-      <w:r>
-        <w:t xml:space="preserve"> et ligula </w:t>
-      </w:r>
-      <w:proofErr w:type="spellStart"/>
-      <w:r>
-        <w:t>ullamcorper</w:t>
-      </w:r>
-      <w:proofErr w:type="spellEnd"/>
-      <w:r>
-        <w:t xml:space="preserve"> </w:t>
-      </w:r>
-      <w:proofErr w:type="spellStart"/>
-      <w:r>
-        <w:t>malesuada</w:t>
-      </w:r>
-      <w:proofErr w:type="spellEnd"/>
-      <w:r>
-        <w:t xml:space="preserve"> </w:t>
-      </w:r>
-      <w:proofErr w:type="spellStart"/>
-      <w:r>
-        <w:t>proin</w:t>
-      </w:r>
-      <w:proofErr w:type="spellEnd"/>
-      <w:r>
-        <w:t xml:space="preserve"> libero nunc. Nulla </w:t>
-      </w:r>
-      <w:proofErr w:type="spellStart"/>
-      <w:r>
-        <w:t>facilisi</w:t>
-      </w:r>
-      <w:proofErr w:type="spellEnd"/>
-      <w:r>
-        <w:t xml:space="preserve"> </w:t>
-      </w:r>
-      <w:proofErr w:type="spellStart"/>
-      <w:r>
-        <w:t>cras</w:t>
-      </w:r>
-      <w:proofErr w:type="spellEnd"/>
-      <w:r>
-        <w:t xml:space="preserve"> fermentum </w:t>
-      </w:r>
-      <w:proofErr w:type="spellStart"/>
-      <w:r>
-        <w:t>odio</w:t>
-      </w:r>
-      <w:proofErr w:type="spellEnd"/>
-      <w:r>
-        <w:t xml:space="preserve"> </w:t>
-      </w:r>
-      <w:proofErr w:type="spellStart"/>
-      <w:r>
-        <w:t>eu</w:t>
-      </w:r>
-      <w:proofErr w:type="spellEnd"/>
-      <w:r>
-        <w:t xml:space="preserve"> </w:t>
-      </w:r>
-      <w:proofErr w:type="spellStart"/>
-      <w:r>
-        <w:t>feugiat</w:t>
-      </w:r>
-      <w:proofErr w:type="spellEnd"/>
-      <w:r>
-        <w:t xml:space="preserve"> </w:t>
-      </w:r>
-      <w:proofErr w:type="spellStart"/>
-      <w:r>
-        <w:t>pretium</w:t>
-      </w:r>
-      <w:proofErr w:type="spellEnd"/>
-      <w:r>
-        <w:t xml:space="preserve">. </w:t>
-      </w:r>
-      <w:proofErr w:type="spellStart"/>
-      <w:r>
-        <w:t>Lobortis</w:t>
-      </w:r>
-      <w:proofErr w:type="spellEnd"/>
-      <w:r>
-        <w:t xml:space="preserve"> </w:t>
-      </w:r>
-      <w:proofErr w:type="spellStart"/>
-      <w:r>
-        <w:t>feugiat</w:t>
-      </w:r>
-      <w:proofErr w:type="spellEnd"/>
-      <w:r>
-        <w:t xml:space="preserve"> </w:t>
-      </w:r>
-      <w:proofErr w:type="spellStart"/>
-      <w:r>
-        <w:t>vivamus</w:t>
-      </w:r>
-      <w:proofErr w:type="spellEnd"/>
-      <w:r>
-        <w:t xml:space="preserve"> at </w:t>
-      </w:r>
-      <w:proofErr w:type="spellStart"/>
-      <w:r>
-        <w:t>augue</w:t>
-      </w:r>
-      <w:proofErr w:type="spellEnd"/>
-      <w:r>
-        <w:t xml:space="preserve"> </w:t>
-      </w:r>
-      <w:proofErr w:type="spellStart"/>
-      <w:r>
-        <w:t>eget</w:t>
-      </w:r>
-      <w:proofErr w:type="spellEnd"/>
-      <w:r>
-        <w:t xml:space="preserve"> </w:t>
-      </w:r>
-      <w:proofErr w:type="spellStart"/>
-      <w:r>
-        <w:t>arcu</w:t>
-      </w:r>
-      <w:proofErr w:type="spellEnd"/>
-      <w:r>
-        <w:t xml:space="preserve"> dictum </w:t>
-      </w:r>
-      <w:proofErr w:type="spellStart"/>
-      <w:r>
-        <w:t>varius</w:t>
-      </w:r>
-      <w:proofErr w:type="spellEnd"/>
-      <w:r>
-        <w:t xml:space="preserve"> </w:t>
-      </w:r>
-      <w:proofErr w:type="spellStart"/>
-      <w:r>
-        <w:t>duis</w:t>
-      </w:r>
-      <w:proofErr w:type="spellEnd"/>
-      <w:r>
-        <w:t xml:space="preserve">. </w:t>
-      </w:r>
-      <w:proofErr w:type="spellStart"/>
-      <w:r>
-        <w:t>Ullamcorper</w:t>
-      </w:r>
-      <w:proofErr w:type="spellEnd"/>
-      <w:r>
-        <w:t xml:space="preserve"> a </w:t>
-      </w:r>
-      <w:proofErr w:type="spellStart"/>
-      <w:r>
-        <w:t>lacus</w:t>
-      </w:r>
-      <w:proofErr w:type="spellEnd"/>
-      <w:r>
-        <w:t xml:space="preserve"> vestibulum </w:t>
-      </w:r>
-      <w:proofErr w:type="spellStart"/>
-      <w:r>
-        <w:t>sed</w:t>
-      </w:r>
-      <w:proofErr w:type="spellEnd"/>
-      <w:r>
-        <w:t xml:space="preserve"> </w:t>
-      </w:r>
-      <w:proofErr w:type="spellStart"/>
-      <w:r>
-        <w:t>arcu</w:t>
-      </w:r>
-      <w:proofErr w:type="spellEnd"/>
-      <w:r>
-        <w:t xml:space="preserve"> non </w:t>
-      </w:r>
-      <w:proofErr w:type="spellStart"/>
-      <w:r>
-        <w:t>odio</w:t>
-      </w:r>
-      <w:proofErr w:type="spellEnd"/>
-      <w:r>
-        <w:t xml:space="preserve">. Felis </w:t>
-      </w:r>
-      <w:proofErr w:type="spellStart"/>
-      <w:r>
-        <w:t>imperdiet</w:t>
-      </w:r>
-      <w:proofErr w:type="spellEnd"/>
-      <w:r>
-        <w:t xml:space="preserve"> </w:t>
-      </w:r>
-      <w:proofErr w:type="spellStart"/>
-      <w:r>
-        <w:t>proin</w:t>
-      </w:r>
-      <w:proofErr w:type="spellEnd"/>
-      <w:r>
-        <w:t xml:space="preserve"> fermentum </w:t>
-      </w:r>
-      <w:proofErr w:type="spellStart"/>
-      <w:r>
-        <w:t>leo</w:t>
-      </w:r>
-      <w:proofErr w:type="spellEnd"/>
-      <w:r>
-        <w:t xml:space="preserve"> </w:t>
-      </w:r>
-      <w:proofErr w:type="spellStart"/>
-      <w:r>
-        <w:t>vel</w:t>
-      </w:r>
-      <w:proofErr w:type="spellEnd"/>
-      <w:r>
-        <w:t xml:space="preserve"> </w:t>
-      </w:r>
-      <w:proofErr w:type="spellStart"/>
-      <w:r>
-        <w:t>orci</w:t>
-      </w:r>
-      <w:proofErr w:type="spellEnd"/>
-      <w:r>
-        <w:t xml:space="preserve"> porta non. Amet </w:t>
-      </w:r>
-      <w:proofErr w:type="spellStart"/>
-      <w:r>
-        <w:t>mauris</w:t>
-      </w:r>
-      <w:proofErr w:type="spellEnd"/>
-      <w:r>
-        <w:t xml:space="preserve"> </w:t>
-      </w:r>
-      <w:proofErr w:type="spellStart"/>
-      <w:r>
-        <w:t>commodo</w:t>
-      </w:r>
-      <w:proofErr w:type="spellEnd"/>
-      <w:r>
-        <w:t xml:space="preserve"> </w:t>
-      </w:r>
-      <w:proofErr w:type="spellStart"/>
-      <w:r>
-        <w:t>quis</w:t>
-      </w:r>
-      <w:proofErr w:type="spellEnd"/>
-      <w:r>
-        <w:t xml:space="preserve"> </w:t>
-      </w:r>
-      <w:proofErr w:type="spellStart"/>
-      <w:r>
-        <w:t>imperdiet</w:t>
-      </w:r>
-      <w:proofErr w:type="spellEnd"/>
-      <w:r>
-        <w:t xml:space="preserve"> </w:t>
-      </w:r>
-      <w:proofErr w:type="spellStart"/>
-      <w:r>
-        <w:t>massa</w:t>
-      </w:r>
-      <w:proofErr w:type="spellEnd"/>
-      <w:r>
-        <w:t xml:space="preserve">. Cursus </w:t>
-      </w:r>
-      <w:proofErr w:type="spellStart"/>
-      <w:r>
-        <w:t>metus</w:t>
-      </w:r>
-      <w:proofErr w:type="spellEnd"/>
-      <w:r>
-        <w:t xml:space="preserve"> </w:t>
-      </w:r>
-      <w:proofErr w:type="spellStart"/>
-      <w:r>
-        <w:t>aliquam</w:t>
-      </w:r>
-      <w:proofErr w:type="spellEnd"/>
-      <w:r>
-        <w:t xml:space="preserve"> </w:t>
-      </w:r>
-      <w:proofErr w:type="spellStart"/>
-      <w:r>
-        <w:t>eleifend</w:t>
-      </w:r>
-      <w:proofErr w:type="spellEnd"/>
-      <w:r>
-        <w:t xml:space="preserve"> mi in </w:t>
-      </w:r>
-      <w:proofErr w:type="spellStart"/>
-      <w:r>
-        <w:t>nulla</w:t>
-      </w:r>
-      <w:proofErr w:type="spellEnd"/>
-      <w:r>
-        <w:t xml:space="preserve"> </w:t>
-      </w:r>
-      <w:proofErr w:type="spellStart"/>
-      <w:r>
-        <w:t>posuere</w:t>
-      </w:r>
-      <w:proofErr w:type="spellEnd"/>
-      <w:r>
-        <w:t xml:space="preserve">. Dui </w:t>
-      </w:r>
-      <w:proofErr w:type="spellStart"/>
-      <w:r>
-        <w:t>ut</w:t>
-      </w:r>
-      <w:proofErr w:type="spellEnd"/>
-      <w:r>
-        <w:t xml:space="preserve"> </w:t>
-      </w:r>
-      <w:proofErr w:type="spellStart"/>
-      <w:r>
-        <w:t>ornare</w:t>
-      </w:r>
-      <w:proofErr w:type="spellEnd"/>
-      <w:r>
-        <w:t xml:space="preserve"> </w:t>
-      </w:r>
-      <w:proofErr w:type="spellStart"/>
-      <w:r>
-        <w:t>lectus</w:t>
-      </w:r>
-      <w:proofErr w:type="spellEnd"/>
-      <w:r>
-        <w:t xml:space="preserve"> sit </w:t>
-      </w:r>
-      <w:proofErr w:type="spellStart"/>
-      <w:r>
-        <w:t>amet</w:t>
-      </w:r>
-      <w:proofErr w:type="spellEnd"/>
-      <w:r>
-        <w:t xml:space="preserve"> est </w:t>
-      </w:r>
-      <w:proofErr w:type="spellStart"/>
-      <w:r>
-        <w:t>placerat</w:t>
-      </w:r>
-      <w:proofErr w:type="spellEnd"/>
-      <w:r>
-        <w:t xml:space="preserve"> in </w:t>
-      </w:r>
-      <w:proofErr w:type="spellStart"/>
-      <w:r>
-        <w:t>egestas</w:t>
-      </w:r>
-      <w:proofErr w:type="spellEnd"/>
-      <w:r>
-        <w:t xml:space="preserve">. </w:t>
-      </w:r>
-      <w:proofErr w:type="spellStart"/>
-      <w:r>
-        <w:t>Porttitor</w:t>
-      </w:r>
-      <w:proofErr w:type="spellEnd"/>
-      <w:r>
-        <w:t xml:space="preserve"> </w:t>
-      </w:r>
-      <w:proofErr w:type="spellStart"/>
-      <w:r>
-        <w:t>leo</w:t>
-      </w:r>
-      <w:proofErr w:type="spellEnd"/>
-      <w:r>
-        <w:t xml:space="preserve"> a </w:t>
-      </w:r>
-      <w:proofErr w:type="spellStart"/>
-      <w:r>
-        <w:t>diam</w:t>
-      </w:r>
-      <w:proofErr w:type="spellEnd"/>
-      <w:r>
-        <w:t xml:space="preserve"> </w:t>
-      </w:r>
-      <w:proofErr w:type="spellStart"/>
-      <w:r>
-        <w:t>sollicitudin</w:t>
-      </w:r>
-      <w:proofErr w:type="spellEnd"/>
+        <w:t xml:space="preserve">The first step in the process is called </w:t>
+      </w:r>
+      <w:r>
+        <w:t>bagging, a form of b</w:t>
+      </w:r>
+      <w:r>
+        <w:t xml:space="preserve">ootstrap </w:t>
+      </w:r>
+      <w:r>
+        <w:t>s</w:t>
+      </w:r>
+      <w:r>
+        <w:t>ampling, where random rows of data are taken to form training sets for each of the trees</w:t>
+      </w:r>
       <w:r>
         <w:t>.</w:t>
       </w:r>
+      <w:r>
+        <w:t xml:space="preserve"> [5] </w:t>
+      </w:r>
+      <w:r>
+        <w:t>A random forest regression model will then combine these trees into a single ensemble model. Each tree is built from the aforementioned subsets of the data. Each of these independent trees makes their own predictions during the prediction stage, these predictions are then used to take a weighted average of all the trees’ predictions. This process reduces variance and improves accuracy by combining these individual outputs. The approach allows capturing complex relationships between features better than any</w:t>
+      </w:r>
+      <w:r>
+        <w:t xml:space="preserve"> </w:t>
+      </w:r>
+      <w:r>
+        <w:t>single decision tree.</w:t>
+      </w:r>
+      <w:r>
+        <w:t xml:space="preserve"> [6]</w:t>
+      </w:r>
+      <w:r>
+        <w:t xml:space="preserve"> </w:t>
+      </w:r>
     </w:p>
     <w:p>
       <w:pPr>
         <w:jc w:val="center"/>
       </w:pPr>
       <w:r>
+        <w:fldChar w:fldCharType="begin"/>
+      </w:r>
+      <w:r>
+        <w:instrText xml:space="preserve"> INCLUDEPICTURE "https://media.geeksforgeeks.org/wp-content/uploads/20200516180708/Capture482.png" \* MERGEFORMATINET </w:instrText>
+      </w:r>
+      <w:r>
+        <w:fldChar w:fldCharType="separate"/>
+      </w:r>
+      <w:r>
+        <w:rPr>
+          <w:noProof/>
+        </w:rPr>
         <w:drawing>
-          <wp:inline distT="0" distB="0" distL="0" distR="0" wp14:anchorId="37740279" wp14:editId="788FA41C">
-            <wp:extent cx="1771650" cy="996528"/>
-            <wp:effectExtent l="19050" t="19050" r="19050" b="13335"/>
-            <wp:docPr id="226663759" name="Picture 226663759" descr="A diagram of a algorithm&#10;&#10;Description automatically generated"/>
+          <wp:inline distT="0" distB="0" distL="0" distR="0" wp14:anchorId="734E8C53" wp14:editId="4F7E4077">
+            <wp:extent cx="3767724" cy="2514600"/>
+            <wp:effectExtent l="0" t="0" r="4445" b="0"/>
+            <wp:docPr id="761750169" name="Picture 2" descr="Random Forest Regression Model Working"/>
             <wp:cNvGraphicFramePr>
               <a:graphicFrameLocks xmlns:a="http://schemas.openxmlformats.org/drawingml/2006/main" noChangeAspect="1"/>
             </wp:cNvGraphicFramePr>
@@ -2215,27 +644,35 @@
               <a:graphicData uri="http://schemas.openxmlformats.org/drawingml/2006/picture">
                 <pic:pic xmlns:pic="http://schemas.openxmlformats.org/drawingml/2006/picture">
                   <pic:nvPicPr>
-                    <pic:cNvPr id="1164339455" name="Picture 1" descr="A diagram of a algorithm&#10;&#10;Description automatically generated"/>
-                    <pic:cNvPicPr/>
+                    <pic:cNvPr id="0" name="Picture 3" descr="Random Forest Regression Model Working"/>
+                    <pic:cNvPicPr>
+                      <a:picLocks noChangeAspect="1" noChangeArrowheads="1"/>
+                    </pic:cNvPicPr>
                   </pic:nvPicPr>
                   <pic:blipFill>
-                    <a:blip r:embed="rId10"/>
+                    <a:blip r:embed="rId10">
+                      <a:extLst>
+                        <a:ext uri="{28A0092B-C50C-407E-A947-70E740481C1C}">
+                          <a14:useLocalDpi xmlns:a14="http://schemas.microsoft.com/office/drawing/2010/main" val="0"/>
+                        </a:ext>
+                      </a:extLst>
+                    </a:blip>
+                    <a:srcRect/>
                     <a:stretch>
                       <a:fillRect/>
                     </a:stretch>
                   </pic:blipFill>
-                  <pic:spPr>
+                  <pic:spPr bwMode="auto">
                     <a:xfrm>
                       <a:off x="0" y="0"/>
-                      <a:ext cx="1798801" cy="1011800"/>
+                      <a:ext cx="3877260" cy="2587705"/>
                     </a:xfrm>
                     <a:prstGeom prst="rect">
                       <a:avLst/>
                     </a:prstGeom>
-                    <a:ln w="15875">
-                      <a:solidFill>
-                        <a:schemeClr val="accent1"/>
-                      </a:solidFill>
+                    <a:noFill/>
+                    <a:ln>
+                      <a:noFill/>
                     </a:ln>
                   </pic:spPr>
                 </pic:pic>
@@ -2245,94 +682,10 @@
         </w:drawing>
       </w:r>
       <w:r>
-        <w:t xml:space="preserve"> </w:t>
-      </w:r>
-      <w:r>
-        <w:drawing>
-          <wp:inline distT="0" distB="0" distL="0" distR="0" wp14:anchorId="3997C34E" wp14:editId="0E2C4801">
-            <wp:extent cx="1771650" cy="996528"/>
-            <wp:effectExtent l="19050" t="19050" r="19050" b="13335"/>
-            <wp:docPr id="1378559098" name="Picture 1378559098" descr="A diagram of a algorithm&#10;&#10;Description automatically generated"/>
-            <wp:cNvGraphicFramePr>
-              <a:graphicFrameLocks xmlns:a="http://schemas.openxmlformats.org/drawingml/2006/main" noChangeAspect="1"/>
-            </wp:cNvGraphicFramePr>
-            <a:graphic xmlns:a="http://schemas.openxmlformats.org/drawingml/2006/main">
-              <a:graphicData uri="http://schemas.openxmlformats.org/drawingml/2006/picture">
-                <pic:pic xmlns:pic="http://schemas.openxmlformats.org/drawingml/2006/picture">
-                  <pic:nvPicPr>
-                    <pic:cNvPr id="1164339455" name="Picture 1" descr="A diagram of a algorithm&#10;&#10;Description automatically generated"/>
-                    <pic:cNvPicPr/>
-                  </pic:nvPicPr>
-                  <pic:blipFill>
-                    <a:blip r:embed="rId10"/>
-                    <a:stretch>
-                      <a:fillRect/>
-                    </a:stretch>
-                  </pic:blipFill>
-                  <pic:spPr>
-                    <a:xfrm>
-                      <a:off x="0" y="0"/>
-                      <a:ext cx="1798801" cy="1011800"/>
-                    </a:xfrm>
-                    <a:prstGeom prst="rect">
-                      <a:avLst/>
-                    </a:prstGeom>
-                    <a:ln w="15875">
-                      <a:solidFill>
-                        <a:schemeClr val="accent1"/>
-                      </a:solidFill>
-                    </a:ln>
-                  </pic:spPr>
-                </pic:pic>
-              </a:graphicData>
-            </a:graphic>
-          </wp:inline>
-        </w:drawing>
-      </w:r>
-      <w:r>
-        <w:t xml:space="preserve"> </w:t>
-      </w:r>
-      <w:r>
-        <w:drawing>
-          <wp:inline distT="0" distB="0" distL="0" distR="0" wp14:anchorId="53D2F879" wp14:editId="5F9316F1">
-            <wp:extent cx="1771650" cy="996528"/>
-            <wp:effectExtent l="19050" t="19050" r="19050" b="13335"/>
-            <wp:docPr id="400092698" name="Picture 400092698" descr="A diagram of a algorithm&#10;&#10;Description automatically generated"/>
-            <wp:cNvGraphicFramePr>
-              <a:graphicFrameLocks xmlns:a="http://schemas.openxmlformats.org/drawingml/2006/main" noChangeAspect="1"/>
-            </wp:cNvGraphicFramePr>
-            <a:graphic xmlns:a="http://schemas.openxmlformats.org/drawingml/2006/main">
-              <a:graphicData uri="http://schemas.openxmlformats.org/drawingml/2006/picture">
-                <pic:pic xmlns:pic="http://schemas.openxmlformats.org/drawingml/2006/picture">
-                  <pic:nvPicPr>
-                    <pic:cNvPr id="1164339455" name="Picture 1" descr="A diagram of a algorithm&#10;&#10;Description automatically generated"/>
-                    <pic:cNvPicPr/>
-                  </pic:nvPicPr>
-                  <pic:blipFill>
-                    <a:blip r:embed="rId10"/>
-                    <a:stretch>
-                      <a:fillRect/>
-                    </a:stretch>
-                  </pic:blipFill>
-                  <pic:spPr>
-                    <a:xfrm>
-                      <a:off x="0" y="0"/>
-                      <a:ext cx="1798801" cy="1011800"/>
-                    </a:xfrm>
-                    <a:prstGeom prst="rect">
-                      <a:avLst/>
-                    </a:prstGeom>
-                    <a:ln w="15875">
-                      <a:solidFill>
-                        <a:schemeClr val="accent1"/>
-                      </a:solidFill>
-                    </a:ln>
-                  </pic:spPr>
-                </pic:pic>
-              </a:graphicData>
-            </a:graphic>
-          </wp:inline>
-        </w:drawing>
+        <w:fldChar w:fldCharType="end"/>
+      </w:r>
+      <w:r>
+        <w:t xml:space="preserve">  </w:t>
       </w:r>
     </w:p>
     <w:p>
@@ -2365,7 +718,10 @@
         <w:fldChar w:fldCharType="end"/>
       </w:r>
       <w:r>
-        <w:t>: Graphic illustration of how the algorithm works</w:t>
+        <w:t xml:space="preserve">: </w:t>
+      </w:r>
+      <w:r>
+        <w:t>Illustration of random forest regression algorithm [6]</w:t>
       </w:r>
     </w:p>
     <w:p>
@@ -2382,6 +738,7 @@
           <w:bCs/>
           <w:color w:val="2F5496" w:themeColor="accent1" w:themeShade="BF"/>
         </w:rPr>
+        <w:lastRenderedPageBreak/>
         <w:t>Why I choose this algorithm.</w:t>
       </w:r>
     </w:p>
@@ -2390,488 +747,16 @@
         <w:jc w:val="both"/>
       </w:pPr>
       <w:r>
-        <w:lastRenderedPageBreak/>
-        <w:t xml:space="preserve">Nunc </w:t>
-      </w:r>
-      <w:proofErr w:type="spellStart"/>
-      <w:r>
-        <w:t>eget</w:t>
-      </w:r>
-      <w:proofErr w:type="spellEnd"/>
-      <w:r>
-        <w:t xml:space="preserve"> lorem </w:t>
-      </w:r>
-      <w:proofErr w:type="spellStart"/>
-      <w:r>
-        <w:t>dolor</w:t>
-      </w:r>
-      <w:proofErr w:type="spellEnd"/>
-      <w:r>
-        <w:t xml:space="preserve"> sed. Duis convallis </w:t>
-      </w:r>
-      <w:proofErr w:type="spellStart"/>
-      <w:r>
-        <w:t>convallis</w:t>
-      </w:r>
-      <w:proofErr w:type="spellEnd"/>
-      <w:r>
-        <w:t xml:space="preserve"> </w:t>
-      </w:r>
-      <w:proofErr w:type="spellStart"/>
-      <w:r>
-        <w:t>tellus</w:t>
-      </w:r>
-      <w:proofErr w:type="spellEnd"/>
-      <w:r>
-        <w:t xml:space="preserve"> id </w:t>
-      </w:r>
-      <w:proofErr w:type="spellStart"/>
-      <w:r>
-        <w:t>interdum</w:t>
-      </w:r>
-      <w:proofErr w:type="spellEnd"/>
-      <w:r>
-        <w:t xml:space="preserve">. In </w:t>
-      </w:r>
-      <w:proofErr w:type="spellStart"/>
-      <w:r>
-        <w:t>hendrerit</w:t>
-      </w:r>
-      <w:proofErr w:type="spellEnd"/>
-      <w:r>
-        <w:t xml:space="preserve"> gravida </w:t>
-      </w:r>
-      <w:proofErr w:type="spellStart"/>
-      <w:r>
-        <w:t>rutrum</w:t>
-      </w:r>
-      <w:proofErr w:type="spellEnd"/>
-      <w:r>
-        <w:t xml:space="preserve"> </w:t>
-      </w:r>
-      <w:proofErr w:type="spellStart"/>
-      <w:r>
-        <w:t>quisque</w:t>
-      </w:r>
-      <w:proofErr w:type="spellEnd"/>
-      <w:r>
-        <w:t xml:space="preserve"> non </w:t>
-      </w:r>
-      <w:proofErr w:type="spellStart"/>
-      <w:r>
-        <w:t>tellus</w:t>
-      </w:r>
-      <w:proofErr w:type="spellEnd"/>
-      <w:r>
-        <w:t xml:space="preserve"> </w:t>
-      </w:r>
-      <w:proofErr w:type="spellStart"/>
-      <w:r>
-        <w:t>orci</w:t>
-      </w:r>
-      <w:proofErr w:type="spellEnd"/>
-      <w:r>
-        <w:t xml:space="preserve">. Sed libero </w:t>
-      </w:r>
-      <w:proofErr w:type="spellStart"/>
-      <w:r>
-        <w:t>enim</w:t>
-      </w:r>
-      <w:proofErr w:type="spellEnd"/>
-      <w:r>
-        <w:t xml:space="preserve"> </w:t>
-      </w:r>
-      <w:proofErr w:type="spellStart"/>
-      <w:r>
-        <w:t>sed</w:t>
-      </w:r>
-      <w:proofErr w:type="spellEnd"/>
-      <w:r>
-        <w:t xml:space="preserve"> </w:t>
-      </w:r>
-      <w:proofErr w:type="spellStart"/>
-      <w:r>
-        <w:t>faucibus</w:t>
-      </w:r>
-      <w:proofErr w:type="spellEnd"/>
-      <w:r>
-        <w:t xml:space="preserve"> </w:t>
-      </w:r>
-      <w:proofErr w:type="spellStart"/>
-      <w:r>
-        <w:t>turpis</w:t>
-      </w:r>
-      <w:proofErr w:type="spellEnd"/>
-      <w:r>
-        <w:t xml:space="preserve"> in </w:t>
-      </w:r>
-      <w:proofErr w:type="spellStart"/>
-      <w:r>
-        <w:t>eu</w:t>
-      </w:r>
-      <w:proofErr w:type="spellEnd"/>
-      <w:r>
-        <w:t xml:space="preserve">. Sem </w:t>
-      </w:r>
-      <w:proofErr w:type="spellStart"/>
-      <w:r>
-        <w:t>viverra</w:t>
-      </w:r>
-      <w:proofErr w:type="spellEnd"/>
-      <w:r>
-        <w:t xml:space="preserve"> </w:t>
-      </w:r>
-      <w:proofErr w:type="spellStart"/>
-      <w:r>
-        <w:t>aliquet</w:t>
-      </w:r>
-      <w:proofErr w:type="spellEnd"/>
-      <w:r>
-        <w:t xml:space="preserve"> </w:t>
-      </w:r>
-      <w:proofErr w:type="spellStart"/>
-      <w:r>
-        <w:t>eget</w:t>
-      </w:r>
-      <w:proofErr w:type="spellEnd"/>
-      <w:r>
-        <w:t xml:space="preserve"> sit </w:t>
-      </w:r>
-      <w:proofErr w:type="spellStart"/>
-      <w:r>
-        <w:t>amet</w:t>
-      </w:r>
-      <w:proofErr w:type="spellEnd"/>
-      <w:r>
-        <w:t xml:space="preserve"> </w:t>
-      </w:r>
-      <w:proofErr w:type="spellStart"/>
-      <w:r>
-        <w:t>tellus</w:t>
-      </w:r>
-      <w:proofErr w:type="spellEnd"/>
-      <w:r>
-        <w:t xml:space="preserve"> </w:t>
-      </w:r>
-      <w:proofErr w:type="spellStart"/>
-      <w:r>
-        <w:t>cras</w:t>
-      </w:r>
-      <w:proofErr w:type="spellEnd"/>
-      <w:r>
-        <w:t xml:space="preserve"> </w:t>
-      </w:r>
-      <w:proofErr w:type="spellStart"/>
-      <w:r>
-        <w:t>adipiscing</w:t>
-      </w:r>
-      <w:proofErr w:type="spellEnd"/>
-      <w:r>
-        <w:t xml:space="preserve"> </w:t>
-      </w:r>
-      <w:proofErr w:type="spellStart"/>
-      <w:r>
-        <w:t>enim</w:t>
-      </w:r>
-      <w:proofErr w:type="spellEnd"/>
-      <w:r>
-        <w:t xml:space="preserve">. Nulla </w:t>
-      </w:r>
-      <w:proofErr w:type="spellStart"/>
-      <w:r>
-        <w:t>facilisi</w:t>
-      </w:r>
-      <w:proofErr w:type="spellEnd"/>
-      <w:r>
-        <w:t xml:space="preserve"> </w:t>
-      </w:r>
-      <w:proofErr w:type="spellStart"/>
-      <w:r>
-        <w:t>cras</w:t>
-      </w:r>
-      <w:proofErr w:type="spellEnd"/>
-      <w:r>
-        <w:t xml:space="preserve"> fermentum </w:t>
-      </w:r>
-      <w:proofErr w:type="spellStart"/>
-      <w:r>
-        <w:t>odio</w:t>
-      </w:r>
-      <w:proofErr w:type="spellEnd"/>
-      <w:r>
-        <w:t xml:space="preserve">. </w:t>
-      </w:r>
-      <w:proofErr w:type="spellStart"/>
-      <w:r>
-        <w:t>Imperdiet</w:t>
-      </w:r>
-      <w:proofErr w:type="spellEnd"/>
-      <w:r>
-        <w:t xml:space="preserve"> </w:t>
-      </w:r>
-      <w:proofErr w:type="spellStart"/>
-      <w:r>
-        <w:t>nulla</w:t>
-      </w:r>
-      <w:proofErr w:type="spellEnd"/>
-      <w:r>
-        <w:t xml:space="preserve"> </w:t>
-      </w:r>
-      <w:proofErr w:type="spellStart"/>
-      <w:r>
-        <w:t>malesuada</w:t>
-      </w:r>
-      <w:proofErr w:type="spellEnd"/>
-      <w:r>
-        <w:t xml:space="preserve"> </w:t>
-      </w:r>
-      <w:proofErr w:type="spellStart"/>
-      <w:r>
-        <w:t>pellentesque</w:t>
-      </w:r>
-      <w:proofErr w:type="spellEnd"/>
-      <w:r>
-        <w:t xml:space="preserve"> </w:t>
-      </w:r>
-      <w:proofErr w:type="spellStart"/>
-      <w:r>
-        <w:t>elit</w:t>
-      </w:r>
-      <w:proofErr w:type="spellEnd"/>
-      <w:r>
-        <w:t xml:space="preserve"> </w:t>
-      </w:r>
-      <w:proofErr w:type="spellStart"/>
-      <w:r>
-        <w:t>eget</w:t>
-      </w:r>
-      <w:proofErr w:type="spellEnd"/>
-      <w:r>
-        <w:t xml:space="preserve"> gravida cum sociis. </w:t>
-      </w:r>
-      <w:proofErr w:type="spellStart"/>
-      <w:r>
-        <w:t>Tortor</w:t>
-      </w:r>
-      <w:proofErr w:type="spellEnd"/>
-      <w:r>
-        <w:t xml:space="preserve"> vitae </w:t>
-      </w:r>
-      <w:proofErr w:type="spellStart"/>
-      <w:r>
-        <w:t>purus</w:t>
-      </w:r>
-      <w:proofErr w:type="spellEnd"/>
-      <w:r>
-        <w:t xml:space="preserve"> </w:t>
-      </w:r>
-      <w:proofErr w:type="spellStart"/>
-      <w:r>
-        <w:t>faucibus</w:t>
-      </w:r>
-      <w:proofErr w:type="spellEnd"/>
-      <w:r>
-        <w:t xml:space="preserve"> </w:t>
-      </w:r>
-      <w:proofErr w:type="spellStart"/>
-      <w:r>
-        <w:t>ornare</w:t>
-      </w:r>
-      <w:proofErr w:type="spellEnd"/>
-      <w:r>
-        <w:t xml:space="preserve"> </w:t>
-      </w:r>
-      <w:proofErr w:type="spellStart"/>
-      <w:r>
-        <w:t>suspendisse</w:t>
-      </w:r>
-      <w:proofErr w:type="spellEnd"/>
-      <w:r>
-        <w:t xml:space="preserve"> </w:t>
-      </w:r>
-      <w:proofErr w:type="spellStart"/>
-      <w:r>
-        <w:t>sed</w:t>
-      </w:r>
-      <w:proofErr w:type="spellEnd"/>
-      <w:r>
-        <w:t xml:space="preserve"> nisi </w:t>
-      </w:r>
-      <w:proofErr w:type="spellStart"/>
-      <w:r>
-        <w:t>lacus</w:t>
-      </w:r>
-      <w:proofErr w:type="spellEnd"/>
-      <w:r>
-        <w:t xml:space="preserve">. </w:t>
-      </w:r>
-      <w:proofErr w:type="spellStart"/>
-      <w:r>
-        <w:t>Dapibus</w:t>
-      </w:r>
-      <w:proofErr w:type="spellEnd"/>
-      <w:r>
-        <w:t xml:space="preserve"> </w:t>
-      </w:r>
-      <w:proofErr w:type="spellStart"/>
-      <w:r>
-        <w:t>ultrices</w:t>
-      </w:r>
-      <w:proofErr w:type="spellEnd"/>
-      <w:r>
-        <w:t xml:space="preserve"> in </w:t>
-      </w:r>
-      <w:proofErr w:type="spellStart"/>
-      <w:r>
-        <w:t>iaculis</w:t>
-      </w:r>
-      <w:proofErr w:type="spellEnd"/>
-      <w:r>
-        <w:t xml:space="preserve"> nunc </w:t>
-      </w:r>
-      <w:proofErr w:type="spellStart"/>
-      <w:r>
-        <w:t>sed</w:t>
-      </w:r>
-      <w:proofErr w:type="spellEnd"/>
-      <w:r>
-        <w:t xml:space="preserve"> </w:t>
-      </w:r>
-      <w:proofErr w:type="spellStart"/>
-      <w:r>
-        <w:t>augue</w:t>
-      </w:r>
-      <w:proofErr w:type="spellEnd"/>
-      <w:r>
-        <w:t xml:space="preserve"> </w:t>
-      </w:r>
-      <w:proofErr w:type="spellStart"/>
-      <w:r>
-        <w:t>lacus</w:t>
-      </w:r>
-      <w:proofErr w:type="spellEnd"/>
-      <w:r>
-        <w:t xml:space="preserve"> </w:t>
-      </w:r>
-      <w:proofErr w:type="spellStart"/>
-      <w:r>
-        <w:t>viverra</w:t>
-      </w:r>
-      <w:proofErr w:type="spellEnd"/>
-      <w:r>
-        <w:t xml:space="preserve"> vitae. Tellus id </w:t>
-      </w:r>
-      <w:proofErr w:type="spellStart"/>
-      <w:r>
-        <w:t>interdum</w:t>
-      </w:r>
-      <w:proofErr w:type="spellEnd"/>
-      <w:r>
-        <w:t xml:space="preserve"> </w:t>
-      </w:r>
-      <w:proofErr w:type="spellStart"/>
-      <w:r>
-        <w:t>velit</w:t>
-      </w:r>
-      <w:proofErr w:type="spellEnd"/>
-      <w:r>
-        <w:t xml:space="preserve"> </w:t>
-      </w:r>
-      <w:proofErr w:type="spellStart"/>
-      <w:r>
-        <w:t>laoreet</w:t>
-      </w:r>
-      <w:proofErr w:type="spellEnd"/>
-      <w:r>
-        <w:t xml:space="preserve"> id </w:t>
-      </w:r>
-      <w:proofErr w:type="spellStart"/>
-      <w:r>
-        <w:t>donec</w:t>
-      </w:r>
-      <w:proofErr w:type="spellEnd"/>
-      <w:r>
-        <w:t xml:space="preserve"> </w:t>
-      </w:r>
-      <w:proofErr w:type="spellStart"/>
-      <w:r>
-        <w:t>ultrices</w:t>
-      </w:r>
-      <w:proofErr w:type="spellEnd"/>
-      <w:r>
-        <w:t xml:space="preserve"> </w:t>
-      </w:r>
-      <w:proofErr w:type="spellStart"/>
-      <w:r>
-        <w:t>tincidunt</w:t>
-      </w:r>
-      <w:proofErr w:type="spellEnd"/>
-      <w:r>
-        <w:t xml:space="preserve">. Magna ac </w:t>
-      </w:r>
-      <w:proofErr w:type="spellStart"/>
-      <w:r>
-        <w:t>placerat</w:t>
-      </w:r>
-      <w:proofErr w:type="spellEnd"/>
-      <w:r>
-        <w:t xml:space="preserve"> vestibulum </w:t>
-      </w:r>
-      <w:proofErr w:type="spellStart"/>
-      <w:r>
-        <w:t>lectus</w:t>
-      </w:r>
-      <w:proofErr w:type="spellEnd"/>
-      <w:r>
-        <w:t xml:space="preserve">. </w:t>
-      </w:r>
-      <w:proofErr w:type="spellStart"/>
-      <w:r>
-        <w:t>Diam</w:t>
-      </w:r>
-      <w:proofErr w:type="spellEnd"/>
-      <w:r>
-        <w:t xml:space="preserve"> </w:t>
-      </w:r>
-      <w:proofErr w:type="spellStart"/>
-      <w:r>
-        <w:t>donec</w:t>
-      </w:r>
-      <w:proofErr w:type="spellEnd"/>
-      <w:r>
-        <w:t xml:space="preserve"> </w:t>
-      </w:r>
-      <w:proofErr w:type="spellStart"/>
-      <w:r>
-        <w:t>adipiscing</w:t>
-      </w:r>
-      <w:proofErr w:type="spellEnd"/>
-      <w:r>
-        <w:t xml:space="preserve"> </w:t>
-      </w:r>
-      <w:proofErr w:type="spellStart"/>
-      <w:r>
-        <w:t>tristique</w:t>
-      </w:r>
-      <w:proofErr w:type="spellEnd"/>
-      <w:r>
-        <w:t xml:space="preserve"> </w:t>
-      </w:r>
-      <w:proofErr w:type="spellStart"/>
-      <w:r>
-        <w:t>risus</w:t>
-      </w:r>
-      <w:proofErr w:type="spellEnd"/>
-      <w:r>
-        <w:t xml:space="preserve"> nec </w:t>
-      </w:r>
-      <w:proofErr w:type="spellStart"/>
-      <w:r>
-        <w:t>feugiat</w:t>
-      </w:r>
-      <w:proofErr w:type="spellEnd"/>
-      <w:r>
-        <w:t xml:space="preserve"> in fermentum. </w:t>
+        <w:t>I chose this algorithm due to its improvement over single decision trees</w:t>
+      </w:r>
+      <w:r>
+        <w:t xml:space="preserve"> as the previous algorithm I had chosen, this choice provides the opportunity to compare and analyse the improvements the ensemble method provides. The tree and ensemble nature of this algorithm causes it to handle non-linear relationships well and especially provides robustness to noise and outliers due to the ensemble learning technique. As with a single decision tree regressor, this algorithm provides a straightforward way to measure the influence of individual features in terms of their </w:t>
+      </w:r>
+      <w:r>
+        <w:t>effect</w:t>
+      </w:r>
+      <w:r>
+        <w:t xml:space="preserve"> on tensile strength. This information is valuable to understanding the insights contained in the dataset.</w:t>
       </w:r>
     </w:p>
     <w:p>
@@ -2899,17 +784,31 @@
           <w:iCs/>
           <w:u w:val="single"/>
         </w:rPr>
-        <w:t>Hyperparamer</w:t>
-      </w:r>
-      <w:proofErr w:type="spellEnd"/>
+        <w:t>n_estimators</w:t>
+      </w:r>
+      <w:proofErr w:type="spellEnd"/>
+      <w:r>
+        <w:rPr>
+          <w:i/>
+          <w:iCs/>
+        </w:rPr>
+        <w:t>:</w:t>
+      </w:r>
+      <w:r>
+        <w:t xml:space="preserve"> The number of trees in the random forest. This hyperparameter is important to balance as the forest can be undersized or oversized leading to underfitting or overfitting respectively. [7]</w:t>
+      </w:r>
+    </w:p>
+    <w:p>
+      <w:proofErr w:type="spellStart"/>
       <w:r>
         <w:rPr>
           <w:i/>
           <w:iCs/>
           <w:u w:val="single"/>
         </w:rPr>
-        <w:t xml:space="preserve"> 1</w:t>
-      </w:r>
+        <w:t>max_depth</w:t>
+      </w:r>
+      <w:proofErr w:type="spellEnd"/>
       <w:r>
         <w:rPr>
           <w:i/>
@@ -2920,460 +819,27 @@
       <w:r>
         <w:t xml:space="preserve"> </w:t>
       </w:r>
-      <w:proofErr w:type="spellStart"/>
-      <w:r>
-        <w:t>purus</w:t>
-      </w:r>
-      <w:proofErr w:type="spellEnd"/>
-      <w:r>
-        <w:t xml:space="preserve"> </w:t>
-      </w:r>
-      <w:proofErr w:type="spellStart"/>
-      <w:r>
-        <w:t>faucibus</w:t>
-      </w:r>
-      <w:proofErr w:type="spellEnd"/>
-      <w:r>
-        <w:t xml:space="preserve"> </w:t>
-      </w:r>
-      <w:proofErr w:type="spellStart"/>
-      <w:r>
-        <w:t>ornare</w:t>
-      </w:r>
-      <w:proofErr w:type="spellEnd"/>
-      <w:r>
-        <w:t xml:space="preserve"> </w:t>
-      </w:r>
-      <w:proofErr w:type="spellStart"/>
-      <w:r>
-        <w:t>suspendisse</w:t>
-      </w:r>
-      <w:proofErr w:type="spellEnd"/>
-      <w:r>
-        <w:t xml:space="preserve"> </w:t>
-      </w:r>
-      <w:proofErr w:type="spellStart"/>
-      <w:r>
-        <w:t>sed</w:t>
-      </w:r>
-      <w:proofErr w:type="spellEnd"/>
-      <w:r>
-        <w:t xml:space="preserve"> nisi </w:t>
-      </w:r>
-      <w:proofErr w:type="spellStart"/>
-      <w:r>
-        <w:t>lacus</w:t>
-      </w:r>
-      <w:proofErr w:type="spellEnd"/>
-      <w:r>
-        <w:t xml:space="preserve">. </w:t>
-      </w:r>
-      <w:proofErr w:type="spellStart"/>
-      <w:r>
-        <w:t>Dapibus</w:t>
-      </w:r>
-      <w:proofErr w:type="spellEnd"/>
-      <w:r>
-        <w:t xml:space="preserve"> </w:t>
-      </w:r>
-      <w:proofErr w:type="spellStart"/>
-      <w:r>
-        <w:t>ultrices</w:t>
-      </w:r>
-      <w:proofErr w:type="spellEnd"/>
-      <w:r>
-        <w:t xml:space="preserve"> in </w:t>
-      </w:r>
-      <w:proofErr w:type="spellStart"/>
-      <w:r>
-        <w:t>iaculis</w:t>
-      </w:r>
-      <w:proofErr w:type="spellEnd"/>
-      <w:r>
-        <w:t xml:space="preserve"> nunc </w:t>
-      </w:r>
-      <w:proofErr w:type="spellStart"/>
-      <w:r>
-        <w:t>sed</w:t>
-      </w:r>
-      <w:proofErr w:type="spellEnd"/>
-      <w:r>
-        <w:t xml:space="preserve"> </w:t>
-      </w:r>
-      <w:proofErr w:type="spellStart"/>
-      <w:r>
-        <w:t>augue</w:t>
-      </w:r>
-      <w:proofErr w:type="spellEnd"/>
-      <w:r>
-        <w:t xml:space="preserve"> </w:t>
-      </w:r>
-      <w:proofErr w:type="spellStart"/>
-      <w:r>
-        <w:t>lacus</w:t>
-      </w:r>
-      <w:proofErr w:type="spellEnd"/>
-      <w:r>
-        <w:t xml:space="preserve"> </w:t>
-      </w:r>
-      <w:proofErr w:type="spellStart"/>
-      <w:r>
-        <w:t>viverra</w:t>
-      </w:r>
-      <w:proofErr w:type="spellEnd"/>
-      <w:r>
-        <w:t xml:space="preserve"> vitae.</w:t>
-      </w:r>
-      <w:r>
-        <w:t xml:space="preserve"> </w:t>
-      </w:r>
-      <w:proofErr w:type="spellStart"/>
-      <w:r>
-        <w:t>purus</w:t>
-      </w:r>
-      <w:proofErr w:type="spellEnd"/>
-      <w:r>
-        <w:t xml:space="preserve"> </w:t>
-      </w:r>
-      <w:proofErr w:type="spellStart"/>
-      <w:r>
-        <w:t>faucibus</w:t>
-      </w:r>
-      <w:proofErr w:type="spellEnd"/>
-      <w:r>
-        <w:t xml:space="preserve"> </w:t>
-      </w:r>
-      <w:proofErr w:type="spellStart"/>
-      <w:r>
-        <w:t>ornare</w:t>
-      </w:r>
-      <w:proofErr w:type="spellEnd"/>
-      <w:r>
-        <w:t xml:space="preserve"> </w:t>
-      </w:r>
-      <w:proofErr w:type="spellStart"/>
-      <w:r>
-        <w:t>suspendisse</w:t>
-      </w:r>
-      <w:proofErr w:type="spellEnd"/>
-      <w:r>
-        <w:t xml:space="preserve"> </w:t>
-      </w:r>
-      <w:proofErr w:type="spellStart"/>
-      <w:r>
-        <w:t>sed</w:t>
-      </w:r>
-      <w:proofErr w:type="spellEnd"/>
-      <w:r>
-        <w:t xml:space="preserve"> nisi </w:t>
-      </w:r>
-      <w:proofErr w:type="spellStart"/>
-      <w:r>
-        <w:t>lacus</w:t>
-      </w:r>
-      <w:proofErr w:type="spellEnd"/>
-      <w:r>
-        <w:t xml:space="preserve">. </w:t>
-      </w:r>
-      <w:proofErr w:type="spellStart"/>
-      <w:r>
-        <w:t>Dapibus</w:t>
-      </w:r>
-      <w:proofErr w:type="spellEnd"/>
-      <w:r>
-        <w:t xml:space="preserve"> </w:t>
-      </w:r>
-      <w:proofErr w:type="spellStart"/>
-      <w:r>
-        <w:t>ultrices</w:t>
-      </w:r>
-      <w:proofErr w:type="spellEnd"/>
-      <w:r>
-        <w:t xml:space="preserve"> in </w:t>
-      </w:r>
-      <w:proofErr w:type="spellStart"/>
-      <w:r>
-        <w:t>iaculis</w:t>
-      </w:r>
-      <w:proofErr w:type="spellEnd"/>
-      <w:r>
-        <w:t xml:space="preserve"> nunc </w:t>
-      </w:r>
-      <w:proofErr w:type="spellStart"/>
-      <w:r>
-        <w:t>sed</w:t>
-      </w:r>
-      <w:proofErr w:type="spellEnd"/>
-      <w:r>
-        <w:t xml:space="preserve"> </w:t>
-      </w:r>
-      <w:proofErr w:type="spellStart"/>
-      <w:r>
-        <w:t>augue</w:t>
-      </w:r>
-      <w:proofErr w:type="spellEnd"/>
-      <w:r>
-        <w:t xml:space="preserve"> </w:t>
-      </w:r>
-      <w:proofErr w:type="spellStart"/>
-      <w:r>
-        <w:t>lacus</w:t>
-      </w:r>
-      <w:proofErr w:type="spellEnd"/>
-      <w:r>
-        <w:t xml:space="preserve"> </w:t>
-      </w:r>
-      <w:proofErr w:type="spellStart"/>
-      <w:r>
-        <w:t>viverra</w:t>
-      </w:r>
-      <w:proofErr w:type="spellEnd"/>
-      <w:r>
-        <w:t xml:space="preserve"> vitae.</w:t>
-      </w:r>
-    </w:p>
-    <w:p>
-      <w:proofErr w:type="spellStart"/>
-      <w:r>
-        <w:rPr>
-          <w:i/>
-          <w:iCs/>
-          <w:u w:val="single"/>
-        </w:rPr>
-        <w:t>Hyperparamer</w:t>
-      </w:r>
-      <w:proofErr w:type="spellEnd"/>
-      <w:r>
-        <w:rPr>
-          <w:i/>
-          <w:iCs/>
-          <w:u w:val="single"/>
-        </w:rPr>
-        <w:t xml:space="preserve"> 2</w:t>
-      </w:r>
-      <w:r>
-        <w:rPr>
-          <w:i/>
-          <w:iCs/>
-        </w:rPr>
-        <w:t>:</w:t>
-      </w:r>
-      <w:r>
-        <w:t xml:space="preserve"> </w:t>
-      </w:r>
-      <w:proofErr w:type="spellStart"/>
-      <w:r>
-        <w:t>purus</w:t>
-      </w:r>
-      <w:proofErr w:type="spellEnd"/>
-      <w:r>
-        <w:t xml:space="preserve"> </w:t>
-      </w:r>
-      <w:proofErr w:type="spellStart"/>
-      <w:r>
-        <w:t>faucibus</w:t>
-      </w:r>
-      <w:proofErr w:type="spellEnd"/>
-      <w:r>
-        <w:t xml:space="preserve"> </w:t>
-      </w:r>
-      <w:proofErr w:type="spellStart"/>
-      <w:r>
-        <w:t>ornare</w:t>
-      </w:r>
-      <w:proofErr w:type="spellEnd"/>
-      <w:r>
-        <w:t xml:space="preserve"> </w:t>
-      </w:r>
-      <w:proofErr w:type="spellStart"/>
-      <w:r>
-        <w:t>suspendisse</w:t>
-      </w:r>
-      <w:proofErr w:type="spellEnd"/>
-      <w:r>
-        <w:t xml:space="preserve"> </w:t>
-      </w:r>
-      <w:proofErr w:type="spellStart"/>
-      <w:r>
-        <w:t>sed</w:t>
-      </w:r>
-      <w:proofErr w:type="spellEnd"/>
-      <w:r>
-        <w:t xml:space="preserve"> nisi </w:t>
-      </w:r>
-      <w:proofErr w:type="spellStart"/>
-      <w:r>
-        <w:t>lacus</w:t>
-      </w:r>
-      <w:proofErr w:type="spellEnd"/>
-      <w:r>
-        <w:t xml:space="preserve">. </w:t>
-      </w:r>
-      <w:proofErr w:type="spellStart"/>
-      <w:r>
-        <w:t>Dapibus</w:t>
-      </w:r>
-      <w:proofErr w:type="spellEnd"/>
-      <w:r>
-        <w:t xml:space="preserve"> </w:t>
-      </w:r>
-      <w:proofErr w:type="spellStart"/>
-      <w:r>
-        <w:t>ultrices</w:t>
-      </w:r>
-      <w:proofErr w:type="spellEnd"/>
-      <w:r>
-        <w:t xml:space="preserve"> in </w:t>
-      </w:r>
-      <w:proofErr w:type="spellStart"/>
-      <w:r>
-        <w:t>iaculis</w:t>
-      </w:r>
-      <w:proofErr w:type="spellEnd"/>
-      <w:r>
-        <w:t xml:space="preserve"> nunc </w:t>
-      </w:r>
-      <w:proofErr w:type="spellStart"/>
-      <w:r>
-        <w:t>sed</w:t>
-      </w:r>
-      <w:proofErr w:type="spellEnd"/>
-      <w:r>
-        <w:t xml:space="preserve"> </w:t>
-      </w:r>
-      <w:proofErr w:type="spellStart"/>
-      <w:r>
-        <w:t>augue</w:t>
-      </w:r>
-      <w:proofErr w:type="spellEnd"/>
-      <w:r>
-        <w:t xml:space="preserve"> </w:t>
-      </w:r>
-      <w:proofErr w:type="spellStart"/>
-      <w:r>
-        <w:t>lacus</w:t>
-      </w:r>
-      <w:proofErr w:type="spellEnd"/>
-      <w:r>
-        <w:t xml:space="preserve"> </w:t>
-      </w:r>
-      <w:proofErr w:type="spellStart"/>
-      <w:r>
-        <w:t>viverra</w:t>
-      </w:r>
-      <w:proofErr w:type="spellEnd"/>
-      <w:r>
-        <w:t xml:space="preserve"> vitae.</w:t>
-      </w:r>
-      <w:r>
-        <w:t xml:space="preserve"> </w:t>
-      </w:r>
-      <w:proofErr w:type="spellStart"/>
-      <w:r>
-        <w:t>purus</w:t>
-      </w:r>
-      <w:proofErr w:type="spellEnd"/>
-      <w:r>
-        <w:t xml:space="preserve"> </w:t>
-      </w:r>
-      <w:proofErr w:type="spellStart"/>
-      <w:r>
-        <w:t>faucibus</w:t>
-      </w:r>
-      <w:proofErr w:type="spellEnd"/>
-      <w:r>
-        <w:t xml:space="preserve"> </w:t>
-      </w:r>
-      <w:proofErr w:type="spellStart"/>
-      <w:r>
-        <w:t>ornare</w:t>
-      </w:r>
-      <w:proofErr w:type="spellEnd"/>
-      <w:r>
-        <w:t xml:space="preserve"> </w:t>
-      </w:r>
-      <w:proofErr w:type="spellStart"/>
-      <w:r>
-        <w:t>suspendisse</w:t>
-      </w:r>
-      <w:proofErr w:type="spellEnd"/>
-      <w:r>
-        <w:t xml:space="preserve"> </w:t>
-      </w:r>
-      <w:proofErr w:type="spellStart"/>
-      <w:r>
-        <w:t>sed</w:t>
-      </w:r>
-      <w:proofErr w:type="spellEnd"/>
-      <w:r>
-        <w:t xml:space="preserve"> nisi </w:t>
-      </w:r>
-      <w:proofErr w:type="spellStart"/>
-      <w:r>
-        <w:t>lacus</w:t>
-      </w:r>
-      <w:proofErr w:type="spellEnd"/>
-      <w:r>
-        <w:t xml:space="preserve">. </w:t>
-      </w:r>
-      <w:proofErr w:type="spellStart"/>
-      <w:r>
-        <w:t>Dapibus</w:t>
-      </w:r>
-      <w:proofErr w:type="spellEnd"/>
-      <w:r>
-        <w:t xml:space="preserve"> </w:t>
-      </w:r>
-      <w:proofErr w:type="spellStart"/>
-      <w:r>
-        <w:t>ultrices</w:t>
-      </w:r>
-      <w:proofErr w:type="spellEnd"/>
-      <w:r>
-        <w:t xml:space="preserve"> in </w:t>
-      </w:r>
-      <w:proofErr w:type="spellStart"/>
-      <w:r>
-        <w:t>iaculis</w:t>
-      </w:r>
-      <w:proofErr w:type="spellEnd"/>
-      <w:r>
-        <w:t xml:space="preserve"> nunc </w:t>
-      </w:r>
-      <w:proofErr w:type="spellStart"/>
-      <w:r>
-        <w:t>sed</w:t>
-      </w:r>
-      <w:proofErr w:type="spellEnd"/>
-      <w:r>
-        <w:t xml:space="preserve"> </w:t>
-      </w:r>
-      <w:proofErr w:type="spellStart"/>
-      <w:r>
-        <w:t>augue</w:t>
-      </w:r>
-      <w:proofErr w:type="spellEnd"/>
-      <w:r>
-        <w:t xml:space="preserve"> </w:t>
-      </w:r>
-      <w:proofErr w:type="spellStart"/>
-      <w:r>
-        <w:t>lacus</w:t>
-      </w:r>
-      <w:proofErr w:type="spellEnd"/>
-      <w:r>
-        <w:t xml:space="preserve"> </w:t>
-      </w:r>
-      <w:proofErr w:type="spellStart"/>
-      <w:r>
-        <w:t>viverra</w:t>
-      </w:r>
-      <w:proofErr w:type="spellEnd"/>
-      <w:r>
-        <w:t xml:space="preserve"> vitae.</w:t>
-      </w:r>
-    </w:p>
-    <w:p/>
+      <w:r>
+        <w:t xml:space="preserve">Sets the maximum depth of </w:t>
+      </w:r>
+      <w:r>
+        <w:t xml:space="preserve">each </w:t>
+      </w:r>
+      <w:proofErr w:type="spellStart"/>
+      <w:r>
+        <w:t>indivual</w:t>
+      </w:r>
+      <w:proofErr w:type="spellEnd"/>
+      <w:r>
+        <w:t xml:space="preserve"> tree, this hyperparameter is important to balance as it can lead to overfitting if set too high, and underfitting if set too low. [</w:t>
+      </w:r>
+      <w:r>
+        <w:t>7</w:t>
+      </w:r>
+      <w:r>
+        <w:t>]</w:t>
+      </w:r>
+    </w:p>
     <w:p>
       <w:pPr>
         <w:rPr>
@@ -4560,7 +2026,6 @@
       </w:r>
       <w:proofErr w:type="spellStart"/>
       <w:r>
-        <w:lastRenderedPageBreak/>
         <w:t>tincidunt</w:t>
       </w:r>
       <w:proofErr w:type="spellEnd"/>
@@ -9702,7 +7167,29 @@
           <w:szCs w:val="27"/>
           <w:lang w:val="en-US"/>
         </w:rPr>
-        <w:t>, Oct. 30, 2024. https://farshadabdulazeez.medium.com/understanding-decision-tree-regressor-an-in-depth-intuition-a1d3af182efd</w:t>
+        <w:t xml:space="preserve">, Oct. 30, 2024. </w:t>
+      </w:r>
+      <w:hyperlink r:id="rId17" w:history="1">
+        <w:r>
+          <w:rPr>
+            <w:rStyle w:val="Hyperlink"/>
+            <w:rFonts w:ascii="Calibri" w:eastAsia="Times New Roman" w:hAnsi="Calibri" w:cs="Calibri"/>
+            <w:sz w:val="27"/>
+            <w:szCs w:val="27"/>
+            <w:lang w:val="en-US"/>
+          </w:rPr>
+          <w:t>https://farshadabdulazeez.medium.com/understanding-decision-tree-regressor-an-in-depth-intuition-a1d3af182efd</w:t>
+        </w:r>
+      </w:hyperlink>
+      <w:r>
+        <w:rPr>
+          <w:rFonts w:ascii="Calibri" w:eastAsia="Times New Roman" w:hAnsi="Calibri" w:cs="Calibri"/>
+          <w:color w:val="000000"/>
+          <w:sz w:val="27"/>
+          <w:szCs w:val="27"/>
+          <w:lang w:val="en-US"/>
+        </w:rPr>
+        <w:t xml:space="preserve"> </w:t>
       </w:r>
     </w:p>
     <w:p>
@@ -9879,7 +7366,29 @@
           <w:szCs w:val="27"/>
           <w:lang w:val="en-US"/>
         </w:rPr>
-        <w:t>: https://doi.org/10.1049/rpg2.12645.</w:t>
+        <w:t xml:space="preserve">: </w:t>
+      </w:r>
+      <w:hyperlink r:id="rId18" w:history="1">
+        <w:r>
+          <w:rPr>
+            <w:rStyle w:val="Hyperlink"/>
+            <w:rFonts w:ascii="Calibri" w:eastAsia="Times New Roman" w:hAnsi="Calibri" w:cs="Calibri"/>
+            <w:sz w:val="27"/>
+            <w:szCs w:val="27"/>
+            <w:lang w:val="en-US"/>
+          </w:rPr>
+          <w:t>https://doi.org/10.1049/rpg2.12645</w:t>
+        </w:r>
+      </w:hyperlink>
+      <w:r>
+        <w:rPr>
+          <w:rFonts w:ascii="Calibri" w:eastAsia="Times New Roman" w:hAnsi="Calibri" w:cs="Calibri"/>
+          <w:color w:val="000000"/>
+          <w:sz w:val="27"/>
+          <w:szCs w:val="27"/>
+          <w:lang w:val="en-US"/>
+        </w:rPr>
+        <w:t>.</w:t>
       </w:r>
     </w:p>
     <w:p>
@@ -9889,7 +7398,7 @@
           <w:ilvl w:val="0"/>
           <w:numId w:val="2"/>
         </w:numPr>
-        <w:spacing w:before="100" w:beforeAutospacing="1" w:after="100" w:afterAutospacing="1" w:line="240" w:lineRule="auto"/>
+        <w:spacing w:after="0" w:line="240" w:lineRule="auto"/>
         <w:rPr>
           <w:rFonts w:ascii="Calibri" w:eastAsia="Times New Roman" w:hAnsi="Calibri" w:cs="Calibri"/>
           <w:color w:val="000000"/>
@@ -9906,7 +7415,145 @@
           <w:szCs w:val="27"/>
           <w:lang w:val="en-US"/>
         </w:rPr>
-        <w:t>‌</w:t>
+        <w:t>[</w:t>
+      </w:r>
+      <w:r>
+        <w:rPr>
+          <w:rFonts w:ascii="Calibri" w:eastAsia="Times New Roman" w:hAnsi="Calibri" w:cs="Calibri"/>
+          <w:color w:val="000000"/>
+          <w:sz w:val="27"/>
+          <w:szCs w:val="27"/>
+          <w:lang w:val="en-US"/>
+        </w:rPr>
+        <w:t>4</w:t>
+      </w:r>
+      <w:r>
+        <w:rPr>
+          <w:rFonts w:ascii="Calibri" w:eastAsia="Times New Roman" w:hAnsi="Calibri" w:cs="Calibri"/>
+          <w:color w:val="000000"/>
+          <w:sz w:val="27"/>
+          <w:szCs w:val="27"/>
+          <w:lang w:val="en-US"/>
+        </w:rPr>
+        <w:t>]</w:t>
+      </w:r>
+      <w:r>
+        <w:rPr>
+          <w:rFonts w:ascii="Calibri" w:eastAsia="Times New Roman" w:hAnsi="Calibri" w:cs="Calibri"/>
+          <w:color w:val="000000"/>
+          <w:sz w:val="27"/>
+          <w:szCs w:val="27"/>
+          <w:lang w:val="en-US"/>
+        </w:rPr>
+        <w:t xml:space="preserve"> </w:t>
+      </w:r>
+      <w:r>
+        <w:rPr>
+          <w:rFonts w:ascii="Calibri" w:eastAsia="Times New Roman" w:hAnsi="Calibri" w:cs="Calibri"/>
+          <w:color w:val="000000"/>
+          <w:sz w:val="27"/>
+          <w:szCs w:val="27"/>
+          <w:lang w:val="en-US"/>
+        </w:rPr>
+        <w:t>scikit-learn, “</w:t>
+      </w:r>
+      <w:proofErr w:type="spellStart"/>
+      <w:proofErr w:type="gramStart"/>
+      <w:r>
+        <w:rPr>
+          <w:rFonts w:ascii="Calibri" w:eastAsia="Times New Roman" w:hAnsi="Calibri" w:cs="Calibri"/>
+          <w:color w:val="000000"/>
+          <w:sz w:val="27"/>
+          <w:szCs w:val="27"/>
+          <w:lang w:val="en-US"/>
+        </w:rPr>
+        <w:t>sklearn.tree</w:t>
+      </w:r>
+      <w:proofErr w:type="gramEnd"/>
+      <w:r>
+        <w:rPr>
+          <w:rFonts w:ascii="Calibri" w:eastAsia="Times New Roman" w:hAnsi="Calibri" w:cs="Calibri"/>
+          <w:color w:val="000000"/>
+          <w:sz w:val="27"/>
+          <w:szCs w:val="27"/>
+          <w:lang w:val="en-US"/>
+        </w:rPr>
+        <w:t>.DecisionTreeRegressor</w:t>
+      </w:r>
+      <w:proofErr w:type="spellEnd"/>
+      <w:r>
+        <w:rPr>
+          <w:rFonts w:ascii="Calibri" w:eastAsia="Times New Roman" w:hAnsi="Calibri" w:cs="Calibri"/>
+          <w:color w:val="000000"/>
+          <w:sz w:val="27"/>
+          <w:szCs w:val="27"/>
+          <w:lang w:val="en-US"/>
+        </w:rPr>
+        <w:t xml:space="preserve"> — scikit-learn 0.23.2</w:t>
+      </w:r>
+      <w:r>
+        <w:rPr>
+          <w:rFonts w:ascii="Calibri" w:eastAsia="Times New Roman" w:hAnsi="Calibri" w:cs="Calibri"/>
+          <w:color w:val="000000"/>
+          <w:sz w:val="27"/>
+          <w:szCs w:val="27"/>
+          <w:lang w:val="en-US"/>
+        </w:rPr>
+        <w:t xml:space="preserve"> </w:t>
+      </w:r>
+      <w:r>
+        <w:rPr>
+          <w:rFonts w:ascii="Calibri" w:eastAsia="Times New Roman" w:hAnsi="Calibri" w:cs="Calibri"/>
+          <w:color w:val="000000"/>
+          <w:sz w:val="27"/>
+          <w:szCs w:val="27"/>
+          <w:lang w:val="en-US"/>
+        </w:rPr>
+        <w:t>documentation,” </w:t>
+      </w:r>
+      <w:r>
+        <w:rPr>
+          <w:rFonts w:ascii="Calibri" w:eastAsia="Times New Roman" w:hAnsi="Calibri" w:cs="Calibri"/>
+          <w:i/>
+          <w:iCs/>
+          <w:color w:val="000000"/>
+          <w:sz w:val="27"/>
+          <w:szCs w:val="27"/>
+          <w:lang w:val="en-US"/>
+        </w:rPr>
+        <w:t>scikit-learn.org</w:t>
+      </w:r>
+      <w:r>
+        <w:rPr>
+          <w:rFonts w:ascii="Calibri" w:eastAsia="Times New Roman" w:hAnsi="Calibri" w:cs="Calibri"/>
+          <w:color w:val="000000"/>
+          <w:sz w:val="27"/>
+          <w:szCs w:val="27"/>
+          <w:lang w:val="en-US"/>
+        </w:rPr>
+        <w:t xml:space="preserve">. </w:t>
+      </w:r>
+      <w:hyperlink r:id="rId19" w:history="1">
+        <w:r>
+          <w:rPr>
+            <w:rStyle w:val="Hyperlink"/>
+            <w:rFonts w:ascii="Calibri" w:eastAsia="Times New Roman" w:hAnsi="Calibri" w:cs="Calibri"/>
+            <w:sz w:val="27"/>
+            <w:szCs w:val="27"/>
+            <w:lang w:val="en-US"/>
+          </w:rPr>
+          <w:t>https://scikitlearn.org/stable/modules/generated/sklearn.tree.DecisionTreeRegressor.html</w:t>
+        </w:r>
+      </w:hyperlink>
+      <w:r>
+        <w:rPr>
+          <w:rFonts w:ascii="Calibri" w:eastAsia="Times New Roman" w:hAnsi="Calibri" w:cs="Calibri"/>
+          <w:color w:val="000000"/>
+          <w:sz w:val="27"/>
+          <w:szCs w:val="27"/>
+          <w:lang w:val="en-US"/>
+        </w:rPr>
+        <w:t xml:space="preserve"> </w:t>
       </w:r>
     </w:p>
     <w:p>
@@ -9916,10 +7563,113 @@
           <w:ilvl w:val="0"/>
           <w:numId w:val="2"/>
         </w:numPr>
-      </w:pPr>
-      <w:r>
-        <w:t>Reference any books, articles, blogs, documentation, videos etc. here…</w:t>
-      </w:r>
+        <w:spacing w:after="0" w:line="240" w:lineRule="auto"/>
+        <w:rPr>
+          <w:rFonts w:ascii="Calibri" w:eastAsia="Times New Roman" w:hAnsi="Calibri" w:cs="Calibri"/>
+          <w:color w:val="000000"/>
+          <w:sz w:val="27"/>
+          <w:szCs w:val="27"/>
+          <w:lang w:val="en-US"/>
+        </w:rPr>
+      </w:pPr>
+      <w:r>
+        <w:rPr>
+          <w:rFonts w:ascii="Calibri" w:eastAsia="Times New Roman" w:hAnsi="Calibri" w:cs="Calibri"/>
+          <w:color w:val="000000"/>
+          <w:sz w:val="27"/>
+          <w:szCs w:val="27"/>
+          <w:lang w:val="en-US"/>
+        </w:rPr>
+        <w:t>[</w:t>
+      </w:r>
+      <w:r>
+        <w:rPr>
+          <w:rFonts w:ascii="Calibri" w:eastAsia="Times New Roman" w:hAnsi="Calibri" w:cs="Calibri"/>
+          <w:color w:val="000000"/>
+          <w:sz w:val="27"/>
+          <w:szCs w:val="27"/>
+          <w:lang w:val="en-US"/>
+        </w:rPr>
+        <w:t>5</w:t>
+      </w:r>
+      <w:r>
+        <w:rPr>
+          <w:rFonts w:ascii="Calibri" w:eastAsia="Times New Roman" w:hAnsi="Calibri" w:cs="Calibri"/>
+          <w:color w:val="000000"/>
+          <w:sz w:val="27"/>
+          <w:szCs w:val="27"/>
+          <w:lang w:val="en-US"/>
+        </w:rPr>
+        <w:t>]</w:t>
+      </w:r>
+      <w:r>
+        <w:rPr>
+          <w:rFonts w:ascii="Calibri" w:eastAsia="Times New Roman" w:hAnsi="Calibri" w:cs="Calibri"/>
+          <w:color w:val="000000"/>
+          <w:sz w:val="27"/>
+          <w:szCs w:val="27"/>
+          <w:lang w:val="en-US"/>
+        </w:rPr>
+        <w:t xml:space="preserve"> </w:t>
+      </w:r>
+      <w:proofErr w:type="spellStart"/>
+      <w:r>
+        <w:rPr>
+          <w:rFonts w:ascii="Calibri" w:eastAsia="Times New Roman" w:hAnsi="Calibri" w:cs="Calibri"/>
+          <w:color w:val="000000"/>
+          <w:sz w:val="27"/>
+          <w:szCs w:val="27"/>
+          <w:lang w:val="en-US"/>
+        </w:rPr>
+        <w:t>GeeksforGeeks</w:t>
+      </w:r>
+      <w:proofErr w:type="spellEnd"/>
+      <w:r>
+        <w:rPr>
+          <w:rFonts w:ascii="Calibri" w:eastAsia="Times New Roman" w:hAnsi="Calibri" w:cs="Calibri"/>
+          <w:color w:val="000000"/>
+          <w:sz w:val="27"/>
+          <w:szCs w:val="27"/>
+          <w:lang w:val="en-US"/>
+        </w:rPr>
+        <w:t>, “Random Forest Regression in Python,” </w:t>
+      </w:r>
+      <w:proofErr w:type="spellStart"/>
+      <w:r>
+        <w:rPr>
+          <w:rFonts w:ascii="Calibri" w:eastAsia="Times New Roman" w:hAnsi="Calibri" w:cs="Calibri"/>
+          <w:i/>
+          <w:iCs/>
+          <w:color w:val="000000"/>
+          <w:sz w:val="27"/>
+          <w:szCs w:val="27"/>
+          <w:lang w:val="en-US"/>
+        </w:rPr>
+        <w:t>GeeksforGeeks</w:t>
+      </w:r>
+      <w:proofErr w:type="spellEnd"/>
+      <w:r>
+        <w:rPr>
+          <w:rFonts w:ascii="Calibri" w:eastAsia="Times New Roman" w:hAnsi="Calibri" w:cs="Calibri"/>
+          <w:color w:val="000000"/>
+          <w:sz w:val="27"/>
+          <w:szCs w:val="27"/>
+          <w:lang w:val="en-US"/>
+        </w:rPr>
+        <w:t xml:space="preserve">, Jun. 14, 2019. </w:t>
+      </w:r>
+      <w:hyperlink r:id="rId20" w:history="1">
+        <w:r>
+          <w:rPr>
+            <w:rStyle w:val="Hyperlink"/>
+            <w:rFonts w:ascii="Calibri" w:eastAsia="Times New Roman" w:hAnsi="Calibri" w:cs="Calibri"/>
+            <w:sz w:val="27"/>
+            <w:szCs w:val="27"/>
+            <w:lang w:val="en-US"/>
+          </w:rPr>
+          <w:t>https://www.geeksforgeeks.org/machine-learning/random-forest-regression-in-python/</w:t>
+        </w:r>
+      </w:hyperlink>
     </w:p>
     <w:p>
       <w:pPr>
@@ -9928,9 +7678,121 @@
           <w:ilvl w:val="0"/>
           <w:numId w:val="2"/>
         </w:numPr>
-      </w:pPr>
-      <w:r>
-        <w:t>Reference any books, articles, blogs, documentation, videos etc. here…</w:t>
+        <w:spacing w:after="0" w:line="240" w:lineRule="auto"/>
+        <w:rPr>
+          <w:rFonts w:ascii="Calibri" w:eastAsia="Times New Roman" w:hAnsi="Calibri" w:cs="Calibri"/>
+          <w:color w:val="000000"/>
+          <w:sz w:val="27"/>
+          <w:szCs w:val="27"/>
+          <w:lang w:val="en-US"/>
+        </w:rPr>
+      </w:pPr>
+      <w:r>
+        <w:rPr>
+          <w:rFonts w:ascii="Calibri" w:eastAsia="Times New Roman" w:hAnsi="Calibri" w:cs="Calibri"/>
+          <w:color w:val="000000"/>
+          <w:sz w:val="27"/>
+          <w:szCs w:val="27"/>
+          <w:lang w:val="en-US"/>
+        </w:rPr>
+        <w:lastRenderedPageBreak/>
+        <w:t>[</w:t>
+      </w:r>
+      <w:r>
+        <w:rPr>
+          <w:rFonts w:ascii="Calibri" w:eastAsia="Times New Roman" w:hAnsi="Calibri" w:cs="Calibri"/>
+          <w:color w:val="000000"/>
+          <w:sz w:val="27"/>
+          <w:szCs w:val="27"/>
+          <w:lang w:val="en-US"/>
+        </w:rPr>
+        <w:t>6</w:t>
+      </w:r>
+      <w:r>
+        <w:rPr>
+          <w:rFonts w:ascii="Calibri" w:eastAsia="Times New Roman" w:hAnsi="Calibri" w:cs="Calibri"/>
+          <w:color w:val="000000"/>
+          <w:sz w:val="27"/>
+          <w:szCs w:val="27"/>
+          <w:lang w:val="en-US"/>
+        </w:rPr>
+        <w:t>]</w:t>
+      </w:r>
+      <w:r>
+        <w:rPr>
+          <w:rFonts w:ascii="Calibri" w:eastAsia="Times New Roman" w:hAnsi="Calibri" w:cs="Calibri"/>
+          <w:color w:val="000000"/>
+          <w:sz w:val="27"/>
+          <w:szCs w:val="27"/>
+          <w:lang w:val="en-US"/>
+        </w:rPr>
+        <w:t xml:space="preserve"> </w:t>
+      </w:r>
+      <w:proofErr w:type="spellStart"/>
+      <w:r>
+        <w:rPr>
+          <w:rFonts w:ascii="Calibri" w:eastAsia="Times New Roman" w:hAnsi="Calibri" w:cs="Calibri"/>
+          <w:color w:val="000000"/>
+          <w:sz w:val="27"/>
+          <w:szCs w:val="27"/>
+          <w:lang w:val="en-US"/>
+        </w:rPr>
+        <w:t>AnalytixLabs</w:t>
+      </w:r>
+      <w:proofErr w:type="spellEnd"/>
+      <w:r>
+        <w:rPr>
+          <w:rFonts w:ascii="Calibri" w:eastAsia="Times New Roman" w:hAnsi="Calibri" w:cs="Calibri"/>
+          <w:color w:val="000000"/>
+          <w:sz w:val="27"/>
+          <w:szCs w:val="27"/>
+          <w:lang w:val="en-US"/>
+        </w:rPr>
+        <w:t xml:space="preserve">, “Random Forest Regression — How it Helps in Predictive </w:t>
+      </w:r>
+      <w:proofErr w:type="gramStart"/>
+      <w:r>
+        <w:rPr>
+          <w:rFonts w:ascii="Calibri" w:eastAsia="Times New Roman" w:hAnsi="Calibri" w:cs="Calibri"/>
+          <w:color w:val="000000"/>
+          <w:sz w:val="27"/>
+          <w:szCs w:val="27"/>
+          <w:lang w:val="en-US"/>
+        </w:rPr>
+        <w:t>Analytics?,</w:t>
+      </w:r>
+      <w:proofErr w:type="gramEnd"/>
+      <w:r>
+        <w:rPr>
+          <w:rFonts w:ascii="Calibri" w:eastAsia="Times New Roman" w:hAnsi="Calibri" w:cs="Calibri"/>
+          <w:color w:val="000000"/>
+          <w:sz w:val="27"/>
+          <w:szCs w:val="27"/>
+          <w:lang w:val="en-US"/>
+        </w:rPr>
+        <w:t>” </w:t>
+      </w:r>
+      <w:r>
+        <w:rPr>
+          <w:rFonts w:ascii="Calibri" w:eastAsia="Times New Roman" w:hAnsi="Calibri" w:cs="Calibri"/>
+          <w:i/>
+          <w:iCs/>
+          <w:color w:val="000000"/>
+          <w:sz w:val="27"/>
+          <w:szCs w:val="27"/>
+          <w:lang w:val="en-US"/>
+        </w:rPr>
+        <w:t>Medium</w:t>
+      </w:r>
+      <w:r>
+        <w:rPr>
+          <w:rFonts w:ascii="Calibri" w:eastAsia="Times New Roman" w:hAnsi="Calibri" w:cs="Calibri"/>
+          <w:color w:val="000000"/>
+          <w:sz w:val="27"/>
+          <w:szCs w:val="27"/>
+          <w:lang w:val="en-US"/>
+        </w:rPr>
+        <w:t>, Dec. 26, 2023. https://medium.com/@byanalytixlabs/random-forest-regression-how-it-helps-in-predictive-analytics-01c31897c1d4</w:t>
       </w:r>
     </w:p>
     <w:p>
@@ -9940,9 +7802,120 @@
           <w:ilvl w:val="0"/>
           <w:numId w:val="2"/>
         </w:numPr>
-      </w:pPr>
-      <w:r>
-        <w:t>Reference any books, articles, blogs, documentation, videos etc. here…</w:t>
+        <w:spacing w:after="0" w:line="240" w:lineRule="auto"/>
+        <w:rPr>
+          <w:rFonts w:ascii="Calibri" w:eastAsia="Times New Roman" w:hAnsi="Calibri" w:cs="Calibri"/>
+          <w:color w:val="000000"/>
+          <w:sz w:val="27"/>
+          <w:szCs w:val="27"/>
+          <w:lang w:val="en-US"/>
+        </w:rPr>
+      </w:pPr>
+      <w:r>
+        <w:rPr>
+          <w:rFonts w:ascii="Calibri" w:eastAsia="Times New Roman" w:hAnsi="Calibri" w:cs="Calibri"/>
+          <w:color w:val="000000"/>
+          <w:sz w:val="27"/>
+          <w:szCs w:val="27"/>
+          <w:lang w:val="en-US"/>
+        </w:rPr>
+        <w:t>[</w:t>
+      </w:r>
+      <w:r>
+        <w:rPr>
+          <w:rFonts w:ascii="Calibri" w:eastAsia="Times New Roman" w:hAnsi="Calibri" w:cs="Calibri"/>
+          <w:color w:val="000000"/>
+          <w:sz w:val="27"/>
+          <w:szCs w:val="27"/>
+          <w:lang w:val="en-US"/>
+        </w:rPr>
+        <w:t>7</w:t>
+      </w:r>
+      <w:r>
+        <w:rPr>
+          <w:rFonts w:ascii="Calibri" w:eastAsia="Times New Roman" w:hAnsi="Calibri" w:cs="Calibri"/>
+          <w:color w:val="000000"/>
+          <w:sz w:val="27"/>
+          <w:szCs w:val="27"/>
+          <w:lang w:val="en-US"/>
+        </w:rPr>
+        <w:t>]</w:t>
+      </w:r>
+      <w:r>
+        <w:rPr>
+          <w:rFonts w:ascii="Calibri" w:eastAsia="Times New Roman" w:hAnsi="Calibri" w:cs="Calibri"/>
+          <w:color w:val="000000"/>
+          <w:sz w:val="27"/>
+          <w:szCs w:val="27"/>
+          <w:lang w:val="en-US"/>
+        </w:rPr>
+        <w:t xml:space="preserve"> </w:t>
+      </w:r>
+      <w:r>
+        <w:rPr>
+          <w:rFonts w:ascii="Calibri" w:eastAsia="Times New Roman" w:hAnsi="Calibri" w:cs="Calibri"/>
+          <w:color w:val="000000"/>
+          <w:sz w:val="27"/>
+          <w:szCs w:val="27"/>
+          <w:lang w:val="en-US"/>
+        </w:rPr>
+        <w:t xml:space="preserve">scikit-learn, “3.2.4.3.2. </w:t>
+      </w:r>
+      <w:proofErr w:type="spellStart"/>
+      <w:proofErr w:type="gramStart"/>
+      <w:r>
+        <w:rPr>
+          <w:rFonts w:ascii="Calibri" w:eastAsia="Times New Roman" w:hAnsi="Calibri" w:cs="Calibri"/>
+          <w:color w:val="000000"/>
+          <w:sz w:val="27"/>
+          <w:szCs w:val="27"/>
+          <w:lang w:val="en-US"/>
+        </w:rPr>
+        <w:t>sklearn.ensemble</w:t>
+      </w:r>
+      <w:proofErr w:type="gramEnd"/>
+      <w:r>
+        <w:rPr>
+          <w:rFonts w:ascii="Calibri" w:eastAsia="Times New Roman" w:hAnsi="Calibri" w:cs="Calibri"/>
+          <w:color w:val="000000"/>
+          <w:sz w:val="27"/>
+          <w:szCs w:val="27"/>
+          <w:lang w:val="en-US"/>
+        </w:rPr>
+        <w:t>.RandomForestRegressor</w:t>
+      </w:r>
+      <w:proofErr w:type="spellEnd"/>
+      <w:r>
+        <w:rPr>
+          <w:rFonts w:ascii="Calibri" w:eastAsia="Times New Roman" w:hAnsi="Calibri" w:cs="Calibri"/>
+          <w:color w:val="000000"/>
+          <w:sz w:val="27"/>
+          <w:szCs w:val="27"/>
+          <w:lang w:val="en-US"/>
+        </w:rPr>
+        <w:t xml:space="preserve"> — scikit-learn 0.20.3 documentation,” </w:t>
+      </w:r>
+      <w:r>
+        <w:rPr>
+          <w:rFonts w:ascii="Calibri" w:eastAsia="Times New Roman" w:hAnsi="Calibri" w:cs="Calibri"/>
+          <w:i/>
+          <w:iCs/>
+          <w:color w:val="000000"/>
+          <w:sz w:val="27"/>
+          <w:szCs w:val="27"/>
+          <w:lang w:val="en-US"/>
+        </w:rPr>
+        <w:t>Scikit-learn.org</w:t>
+      </w:r>
+      <w:r>
+        <w:rPr>
+          <w:rFonts w:ascii="Calibri" w:eastAsia="Times New Roman" w:hAnsi="Calibri" w:cs="Calibri"/>
+          <w:color w:val="000000"/>
+          <w:sz w:val="27"/>
+          <w:szCs w:val="27"/>
+          <w:lang w:val="en-US"/>
+        </w:rPr>
+        <w:t>, 2018. https://scikit-learn.org/stable/modules/generated/sklearn.ensemble.RandomForestRegressor.html</w:t>
       </w:r>
     </w:p>
     <w:p>
@@ -10002,7 +7975,18 @@
         </w:numPr>
       </w:pPr>
       <w:r>
-        <w:lastRenderedPageBreak/>
+        <w:t>Reference any books, articles, blogs, documentation, videos etc. here…</w:t>
+      </w:r>
+    </w:p>
+    <w:p>
+      <w:pPr>
+        <w:pStyle w:val="ListParagraph"/>
+        <w:numPr>
+          <w:ilvl w:val="0"/>
+          <w:numId w:val="2"/>
+        </w:numPr>
+      </w:pPr>
+      <w:r>
         <w:t>Reference any books, articles, blogs, documentation, videos etc. here…</w:t>
       </w:r>
     </w:p>
@@ -10265,7 +8249,11 @@
             <w:cnfStyle w:val="001000000000" w:firstRow="0" w:lastRow="0" w:firstColumn="1" w:lastColumn="0" w:oddVBand="0" w:evenVBand="0" w:oddHBand="0" w:evenHBand="0" w:firstRowFirstColumn="0" w:firstRowLastColumn="0" w:lastRowFirstColumn="0" w:lastRowLastColumn="0"/>
             <w:tcW w:w="1271" w:type="dxa"/>
           </w:tcPr>
-          <w:p/>
+          <w:p>
+            <w:r>
+              <w:t>11/10/25</w:t>
+            </w:r>
+          </w:p>
         </w:tc>
         <w:tc>
           <w:tcPr>
@@ -10275,6 +8263,9 @@
             <w:pPr>
               <w:cnfStyle w:val="000000000000" w:firstRow="0" w:lastRow="0" w:firstColumn="0" w:lastColumn="0" w:oddVBand="0" w:evenVBand="0" w:oddHBand="0" w:evenHBand="0" w:firstRowFirstColumn="0" w:firstRowLastColumn="0" w:lastRowFirstColumn="0" w:lastRowLastColumn="0"/>
             </w:pPr>
+            <w:r>
+              <w:t>Completed research and work on initial algorithm discussion for two chosen algorithms.</w:t>
+            </w:r>
           </w:p>
         </w:tc>
         <w:tc>
@@ -10285,6 +8276,9 @@
             <w:pPr>
               <w:cnfStyle w:val="000000000000" w:firstRow="0" w:lastRow="0" w:firstColumn="0" w:lastColumn="0" w:oddVBand="0" w:evenVBand="0" w:oddHBand="0" w:evenHBand="0" w:firstRowFirstColumn="0" w:firstRowLastColumn="0" w:lastRowFirstColumn="0" w:lastRowLastColumn="0"/>
             </w:pPr>
+            <w:r>
+              <w:t>3.5 hours</w:t>
+            </w:r>
           </w:p>
         </w:tc>
       </w:tr>
@@ -10505,9 +8499,19 @@
       </w:tr>
     </w:tbl>
     <w:p/>
+    <w:p>
+      <w:hyperlink r:id="rId21" w:history="1">
+        <w:r>
+          <w:rPr>
+            <w:rStyle w:val="Hyperlink"/>
+          </w:rPr>
+          <w:t>GitHub Repository Link</w:t>
+        </w:r>
+      </w:hyperlink>
+    </w:p>
     <w:sectPr>
-      <w:headerReference w:type="default" r:id="rId17"/>
-      <w:footerReference w:type="default" r:id="rId18"/>
+      <w:headerReference w:type="default" r:id="rId22"/>
+      <w:footerReference w:type="default" r:id="rId23"/>
       <w:pgSz w:w="11906" w:h="16838"/>
       <w:pgMar w:top="1440" w:right="1440" w:bottom="1440" w:left="1440" w:header="708" w:footer="708" w:gutter="0"/>
       <w:cols w:space="708"/>

</xml_diff>